<commit_message>
Updated Pure Light - I need to make the voice better because currently it sounds like Claire Ricrant
</commit_message>
<xml_diff>
--- a/creative-writing/Pure-Light.docx
+++ b/creative-writing/Pure-Light.docx
@@ -55,8 +55,6 @@
           <w:szCs w:val="24"/>
         </w:rPr>
       </w:pPr>
-      <w:bookmarkStart w:id="0" w:name="_GoBack"/>
-      <w:bookmarkEnd w:id="0"/>
     </w:p>
     <w:p>
       <w:pPr>
@@ -185,7 +183,23 @@
           <w:sz w:val="24"/>
           <w:szCs w:val="24"/>
         </w:rPr>
-        <w:t xml:space="preserve"> Those parts are filled with cultists and crazy priests who</w:t>
+        <w:t xml:space="preserve"> Those parts ar</w:t>
+      </w:r>
+      <w:r>
+        <w:rPr>
+          <w:rFonts w:ascii="Times New Roman" w:hAnsi="Times New Roman" w:cs="Times New Roman"/>
+          <w:sz w:val="24"/>
+          <w:szCs w:val="24"/>
+        </w:rPr>
+        <w:t>e filled with cultists and</w:t>
+      </w:r>
+      <w:r>
+        <w:rPr>
+          <w:rFonts w:ascii="Times New Roman" w:hAnsi="Times New Roman" w:cs="Times New Roman"/>
+          <w:sz w:val="24"/>
+          <w:szCs w:val="24"/>
+        </w:rPr>
+        <w:t xml:space="preserve"> priests who</w:t>
       </w:r>
       <w:r>
         <w:rPr>
@@ -251,7 +265,39 @@
           <w:sz w:val="24"/>
           <w:szCs w:val="24"/>
         </w:rPr>
-        <w:t xml:space="preserve"> of rock in Thunderbolt, </w:t>
+        <w:t xml:space="preserve"> of rock in</w:t>
+      </w:r>
+      <w:r>
+        <w:rPr>
+          <w:rFonts w:ascii="Times New Roman" w:hAnsi="Times New Roman" w:cs="Times New Roman"/>
+          <w:sz w:val="24"/>
+          <w:szCs w:val="24"/>
+        </w:rPr>
+        <w:t xml:space="preserve"> the middle of nowhere </w:t>
+      </w:r>
+      <w:r>
+        <w:rPr>
+          <w:rFonts w:ascii="Times New Roman" w:hAnsi="Times New Roman" w:cs="Times New Roman"/>
+          <w:sz w:val="24"/>
+          <w:szCs w:val="24"/>
+        </w:rPr>
+        <w:t xml:space="preserve">- </w:t>
+      </w:r>
+      <w:r>
+        <w:rPr>
+          <w:rFonts w:ascii="Times New Roman" w:hAnsi="Times New Roman" w:cs="Times New Roman"/>
+          <w:sz w:val="24"/>
+          <w:szCs w:val="24"/>
+        </w:rPr>
+        <w:t>Thunderbolt</w:t>
+      </w:r>
+      <w:r>
+        <w:rPr>
+          <w:rFonts w:ascii="Times New Roman" w:hAnsi="Times New Roman" w:cs="Times New Roman"/>
+          <w:sz w:val="24"/>
+          <w:szCs w:val="24"/>
+        </w:rPr>
+        <w:t xml:space="preserve">, </w:t>
       </w:r>
       <w:r>
         <w:rPr>
@@ -267,7 +313,15 @@
           <w:sz w:val="24"/>
           <w:szCs w:val="24"/>
         </w:rPr>
-        <w:t xml:space="preserve">, </w:t>
+        <w:t xml:space="preserve"> -</w:t>
+      </w:r>
+      <w:r>
+        <w:rPr>
+          <w:rFonts w:ascii="Times New Roman" w:hAnsi="Times New Roman" w:cs="Times New Roman"/>
+          <w:sz w:val="24"/>
+          <w:szCs w:val="24"/>
+        </w:rPr>
+        <w:t xml:space="preserve"> </w:t>
       </w:r>
       <w:r>
         <w:rPr>
@@ -446,16 +500,70 @@
           <w:sz w:val="24"/>
           <w:szCs w:val="24"/>
         </w:rPr>
-        <w:t xml:space="preserve"> This branch of the magic tree, as it were, does indeed contain the darkest elements to known to wizard kind. These elements range from the common destructive/ offensive magic</w:t>
-      </w:r>
-      <w:r>
-        <w:rPr>
-          <w:rFonts w:ascii="Times New Roman" w:hAnsi="Times New Roman" w:cs="Times New Roman"/>
-          <w:i/>
-          <w:sz w:val="24"/>
-          <w:szCs w:val="24"/>
-        </w:rPr>
-        <w:t xml:space="preserve"> (also known as Chaos spells)</w:t>
+        <w:t xml:space="preserve"> This branch of the magic tree, as it were, does indeed contain th</w:t>
+      </w:r>
+      <w:r>
+        <w:rPr>
+          <w:rFonts w:ascii="Times New Roman" w:hAnsi="Times New Roman" w:cs="Times New Roman"/>
+          <w:i/>
+          <w:sz w:val="24"/>
+          <w:szCs w:val="24"/>
+        </w:rPr>
+        <w:t>e darkest elements of known</w:t>
+      </w:r>
+      <w:r>
+        <w:rPr>
+          <w:rFonts w:ascii="Times New Roman" w:hAnsi="Times New Roman" w:cs="Times New Roman"/>
+          <w:i/>
+          <w:sz w:val="24"/>
+          <w:szCs w:val="24"/>
+        </w:rPr>
+        <w:t xml:space="preserve"> </w:t>
+      </w:r>
+      <w:r>
+        <w:rPr>
+          <w:rFonts w:ascii="Times New Roman" w:hAnsi="Times New Roman" w:cs="Times New Roman"/>
+          <w:i/>
+          <w:sz w:val="24"/>
+          <w:szCs w:val="24"/>
+        </w:rPr>
+        <w:t>magic</w:t>
+      </w:r>
+      <w:r>
+        <w:rPr>
+          <w:rFonts w:ascii="Times New Roman" w:hAnsi="Times New Roman" w:cs="Times New Roman"/>
+          <w:i/>
+          <w:sz w:val="24"/>
+          <w:szCs w:val="24"/>
+        </w:rPr>
+        <w:t>. These elements range from the common destructive/ offensive magic</w:t>
+      </w:r>
+      <w:r>
+        <w:rPr>
+          <w:rFonts w:ascii="Times New Roman" w:hAnsi="Times New Roman" w:cs="Times New Roman"/>
+          <w:i/>
+          <w:sz w:val="24"/>
+          <w:szCs w:val="24"/>
+        </w:rPr>
+        <w:t xml:space="preserve"> (</w:t>
+      </w:r>
+      <w:r>
+        <w:rPr>
+          <w:rFonts w:ascii="Times New Roman" w:hAnsi="Times New Roman" w:cs="Times New Roman"/>
+          <w:i/>
+          <w:sz w:val="24"/>
+          <w:szCs w:val="24"/>
+        </w:rPr>
+        <w:t>so-called</w:t>
+      </w:r>
+      <w:r>
+        <w:rPr>
+          <w:rFonts w:ascii="Times New Roman" w:hAnsi="Times New Roman" w:cs="Times New Roman"/>
+          <w:i/>
+          <w:sz w:val="24"/>
+          <w:szCs w:val="24"/>
+        </w:rPr>
+        <w:t xml:space="preserve"> Chaos spells)</w:t>
       </w:r>
       <w:r>
         <w:rPr>
@@ -473,16 +581,34 @@
           <w:sz w:val="24"/>
           <w:szCs w:val="24"/>
         </w:rPr>
-        <w:t>a</w:t>
-      </w:r>
-      <w:r>
-        <w:rPr>
-          <w:rFonts w:ascii="Times New Roman" w:hAnsi="Times New Roman" w:cs="Times New Roman"/>
-          <w:i/>
-          <w:sz w:val="24"/>
-          <w:szCs w:val="24"/>
-        </w:rPr>
-        <w:t xml:space="preserve">lchemy and, which is even less common, dark rituals. The last of which will most definitely require one or more tributes depending on the ceremony and should be expressly avoided unless one wishes to summon a demon.” </w:t>
+        <w:t>A</w:t>
+      </w:r>
+      <w:r>
+        <w:rPr>
+          <w:rFonts w:ascii="Times New Roman" w:hAnsi="Times New Roman" w:cs="Times New Roman"/>
+          <w:i/>
+          <w:sz w:val="24"/>
+          <w:szCs w:val="24"/>
+        </w:rPr>
+        <w:t xml:space="preserve">lchemy and, which is even less common, </w:t>
+      </w:r>
+      <w:r>
+        <w:rPr>
+          <w:rFonts w:ascii="Times New Roman" w:hAnsi="Times New Roman" w:cs="Times New Roman"/>
+          <w:i/>
+          <w:sz w:val="24"/>
+          <w:szCs w:val="24"/>
+        </w:rPr>
+        <w:t>R</w:t>
+      </w:r>
+      <w:r>
+        <w:rPr>
+          <w:rFonts w:ascii="Times New Roman" w:hAnsi="Times New Roman" w:cs="Times New Roman"/>
+          <w:i/>
+          <w:sz w:val="24"/>
+          <w:szCs w:val="24"/>
+        </w:rPr>
+        <w:t xml:space="preserve">ituals. The last of which will most definitely require one or more tributes depending on the ceremony and should be expressly avoided unless one wishes to summon a demon.” </w:t>
       </w:r>
     </w:p>
     <w:p>
@@ -556,71 +682,291 @@
           <w:sz w:val="24"/>
           <w:szCs w:val="24"/>
         </w:rPr>
-        <w:t>I had decided to get the full southern experience this summer by coming to stay with my uncle. I’</w:t>
-      </w:r>
-      <w:r>
-        <w:rPr>
-          <w:rFonts w:ascii="Times New Roman" w:hAnsi="Times New Roman" w:cs="Times New Roman"/>
-          <w:sz w:val="24"/>
-          <w:szCs w:val="24"/>
-        </w:rPr>
-        <w:t>d reached the age where I beca</w:t>
-      </w:r>
-      <w:r>
-        <w:rPr>
-          <w:rFonts w:ascii="Times New Roman" w:hAnsi="Times New Roman" w:cs="Times New Roman"/>
-          <w:sz w:val="24"/>
-          <w:szCs w:val="24"/>
-        </w:rPr>
-        <w:t xml:space="preserve">me restless and home didn’t seem able to satisfy my wanderlust. So I came out here to spend some time </w:t>
-      </w:r>
-      <w:r>
-        <w:rPr>
-          <w:rFonts w:ascii="Times New Roman" w:hAnsi="Times New Roman" w:cs="Times New Roman"/>
-          <w:sz w:val="24"/>
-          <w:szCs w:val="24"/>
-        </w:rPr>
-        <w:t xml:space="preserve">on </w:t>
-      </w:r>
-      <w:r>
-        <w:rPr>
-          <w:rFonts w:ascii="Times New Roman" w:hAnsi="Times New Roman" w:cs="Times New Roman"/>
-          <w:sz w:val="24"/>
-          <w:szCs w:val="24"/>
-        </w:rPr>
-        <w:t>uncle</w:t>
-      </w:r>
-      <w:r>
-        <w:rPr>
-          <w:rFonts w:ascii="Times New Roman" w:hAnsi="Times New Roman" w:cs="Times New Roman"/>
-          <w:sz w:val="24"/>
-          <w:szCs w:val="24"/>
-        </w:rPr>
-        <w:t>’s farm</w:t>
-      </w:r>
-      <w:r>
-        <w:rPr>
-          <w:rFonts w:ascii="Times New Roman" w:hAnsi="Times New Roman" w:cs="Times New Roman"/>
-          <w:sz w:val="24"/>
-          <w:szCs w:val="24"/>
-        </w:rPr>
-        <w:t xml:space="preserve"> and see how I like</w:t>
-      </w:r>
-      <w:r>
-        <w:rPr>
-          <w:rFonts w:ascii="Times New Roman" w:hAnsi="Times New Roman" w:cs="Times New Roman"/>
-          <w:sz w:val="24"/>
-          <w:szCs w:val="24"/>
-        </w:rPr>
-        <w:t>d</w:t>
-      </w:r>
-      <w:r>
-        <w:rPr>
-          <w:rFonts w:ascii="Times New Roman" w:hAnsi="Times New Roman" w:cs="Times New Roman"/>
-          <w:sz w:val="24"/>
-          <w:szCs w:val="24"/>
-        </w:rPr>
-        <w:t xml:space="preserve"> it</w:t>
+        <w:t xml:space="preserve">I had decided to get the full southern experience this summer by coming to stay with my uncle. </w:t>
+      </w:r>
+      <w:r>
+        <w:rPr>
+          <w:rFonts w:ascii="Times New Roman" w:hAnsi="Times New Roman" w:cs="Times New Roman"/>
+          <w:sz w:val="24"/>
+          <w:szCs w:val="24"/>
+        </w:rPr>
+        <w:t>He</w:t>
+      </w:r>
+      <w:r>
+        <w:rPr>
+          <w:rFonts w:ascii="Times New Roman" w:hAnsi="Times New Roman" w:cs="Times New Roman"/>
+          <w:sz w:val="24"/>
+          <w:szCs w:val="24"/>
+        </w:rPr>
+        <w:t xml:space="preserve"> </w:t>
+      </w:r>
+      <w:r>
+        <w:rPr>
+          <w:rFonts w:ascii="Times New Roman" w:hAnsi="Times New Roman" w:cs="Times New Roman"/>
+          <w:sz w:val="24"/>
+          <w:szCs w:val="24"/>
+        </w:rPr>
+        <w:t xml:space="preserve">had lived in every state that succeeded </w:t>
+      </w:r>
+      <w:r>
+        <w:rPr>
+          <w:rFonts w:ascii="Times New Roman" w:hAnsi="Times New Roman" w:cs="Times New Roman"/>
+          <w:sz w:val="24"/>
+          <w:szCs w:val="24"/>
+        </w:rPr>
+        <w:t>from the union and</w:t>
+      </w:r>
+      <w:r>
+        <w:rPr>
+          <w:rFonts w:ascii="Times New Roman" w:hAnsi="Times New Roman" w:cs="Times New Roman"/>
+          <w:sz w:val="24"/>
+          <w:szCs w:val="24"/>
+        </w:rPr>
+        <w:t>,</w:t>
+      </w:r>
+      <w:r>
+        <w:rPr>
+          <w:rFonts w:ascii="Times New Roman" w:hAnsi="Times New Roman" w:cs="Times New Roman"/>
+          <w:sz w:val="24"/>
+          <w:szCs w:val="24"/>
+        </w:rPr>
+        <w:t xml:space="preserve"> as such</w:t>
+      </w:r>
+      <w:r>
+        <w:rPr>
+          <w:rFonts w:ascii="Times New Roman" w:hAnsi="Times New Roman" w:cs="Times New Roman"/>
+          <w:sz w:val="24"/>
+          <w:szCs w:val="24"/>
+        </w:rPr>
+        <w:t>,</w:t>
+      </w:r>
+      <w:r>
+        <w:rPr>
+          <w:rFonts w:ascii="Times New Roman" w:hAnsi="Times New Roman" w:cs="Times New Roman"/>
+          <w:sz w:val="24"/>
+          <w:szCs w:val="24"/>
+        </w:rPr>
+        <w:t xml:space="preserve"> I thought of going out to his farm for the summer</w:t>
+      </w:r>
+      <w:r>
+        <w:rPr>
+          <w:rFonts w:ascii="Times New Roman" w:hAnsi="Times New Roman" w:cs="Times New Roman"/>
+          <w:sz w:val="24"/>
+          <w:szCs w:val="24"/>
+        </w:rPr>
+        <w:t xml:space="preserve"> as</w:t>
+      </w:r>
+      <w:r>
+        <w:rPr>
+          <w:rFonts w:ascii="Times New Roman" w:hAnsi="Times New Roman" w:cs="Times New Roman"/>
+          <w:sz w:val="24"/>
+          <w:szCs w:val="24"/>
+        </w:rPr>
+        <w:t xml:space="preserve"> a good form of rebellion against my parents.</w:t>
+      </w:r>
+      <w:r>
+        <w:rPr>
+          <w:rFonts w:ascii="Times New Roman" w:hAnsi="Times New Roman" w:cs="Times New Roman"/>
+          <w:sz w:val="24"/>
+          <w:szCs w:val="24"/>
+        </w:rPr>
+        <w:t xml:space="preserve"> Part of me was curious,</w:t>
+      </w:r>
+      <w:r>
+        <w:rPr>
+          <w:rFonts w:ascii="Times New Roman" w:hAnsi="Times New Roman" w:cs="Times New Roman"/>
+          <w:sz w:val="24"/>
+          <w:szCs w:val="24"/>
+        </w:rPr>
+        <w:t xml:space="preserve"> though. </w:t>
+      </w:r>
+      <w:r>
+        <w:rPr>
+          <w:rFonts w:ascii="Times New Roman" w:hAnsi="Times New Roman" w:cs="Times New Roman"/>
+          <w:sz w:val="24"/>
+          <w:szCs w:val="24"/>
+        </w:rPr>
+        <w:t>Part of me wanted to go just</w:t>
+      </w:r>
+      <w:r>
+        <w:rPr>
+          <w:rFonts w:ascii="Times New Roman" w:hAnsi="Times New Roman" w:cs="Times New Roman"/>
+          <w:sz w:val="24"/>
+          <w:szCs w:val="24"/>
+        </w:rPr>
+        <w:t xml:space="preserve"> to see</w:t>
+      </w:r>
+      <w:r>
+        <w:rPr>
+          <w:rFonts w:ascii="Times New Roman" w:hAnsi="Times New Roman" w:cs="Times New Roman"/>
+          <w:sz w:val="24"/>
+          <w:szCs w:val="24"/>
+        </w:rPr>
+        <w:t xml:space="preserve"> the</w:t>
+      </w:r>
+      <w:r>
+        <w:rPr>
+          <w:rFonts w:ascii="Times New Roman" w:hAnsi="Times New Roman" w:cs="Times New Roman"/>
+          <w:sz w:val="24"/>
+          <w:szCs w:val="24"/>
+        </w:rPr>
+        <w:t xml:space="preserve"> black mages of the Southern Enclave with my own eyes.</w:t>
+      </w:r>
+      <w:r>
+        <w:rPr>
+          <w:rFonts w:ascii="Times New Roman" w:hAnsi="Times New Roman" w:cs="Times New Roman"/>
+          <w:sz w:val="24"/>
+          <w:szCs w:val="24"/>
+        </w:rPr>
+        <w:t xml:space="preserve"> </w:t>
+      </w:r>
+      <w:r>
+        <w:rPr>
+          <w:rFonts w:ascii="Times New Roman" w:hAnsi="Times New Roman" w:cs="Times New Roman"/>
+          <w:sz w:val="24"/>
+          <w:szCs w:val="24"/>
+        </w:rPr>
+        <w:t>Did they really raise the dead in the Everglades? Did zombies and spi</w:t>
+      </w:r>
+      <w:r>
+        <w:rPr>
+          <w:rFonts w:ascii="Times New Roman" w:hAnsi="Times New Roman" w:cs="Times New Roman"/>
+          <w:sz w:val="24"/>
+          <w:szCs w:val="24"/>
+        </w:rPr>
+        <w:t xml:space="preserve">rits </w:t>
+      </w:r>
+      <w:r>
+        <w:rPr>
+          <w:rFonts w:ascii="Times New Roman" w:hAnsi="Times New Roman" w:cs="Times New Roman"/>
+          <w:sz w:val="24"/>
+          <w:szCs w:val="24"/>
+        </w:rPr>
+        <w:t>rock out in</w:t>
+      </w:r>
+      <w:r>
+        <w:rPr>
+          <w:rFonts w:ascii="Times New Roman" w:hAnsi="Times New Roman" w:cs="Times New Roman"/>
+          <w:sz w:val="24"/>
+          <w:szCs w:val="24"/>
+        </w:rPr>
+        <w:t xml:space="preserve"> the streets during</w:t>
+      </w:r>
+      <w:r>
+        <w:rPr>
+          <w:rFonts w:ascii="Times New Roman" w:hAnsi="Times New Roman" w:cs="Times New Roman"/>
+          <w:sz w:val="24"/>
+          <w:szCs w:val="24"/>
+        </w:rPr>
+        <w:t xml:space="preserve"> </w:t>
+      </w:r>
+      <w:r>
+        <w:rPr>
+          <w:rFonts w:ascii="Times New Roman" w:hAnsi="Times New Roman" w:cs="Times New Roman"/>
+          <w:i/>
+          <w:sz w:val="24"/>
+          <w:szCs w:val="24"/>
+        </w:rPr>
+        <w:t>Mardi gras</w:t>
+      </w:r>
+      <w:r>
+        <w:rPr>
+          <w:rFonts w:ascii="Times New Roman" w:hAnsi="Times New Roman" w:cs="Times New Roman"/>
+          <w:i/>
+          <w:sz w:val="24"/>
+          <w:szCs w:val="24"/>
+        </w:rPr>
+        <w:t xml:space="preserve"> </w:t>
+      </w:r>
+      <w:r>
+        <w:rPr>
+          <w:rFonts w:ascii="Times New Roman" w:hAnsi="Times New Roman" w:cs="Times New Roman"/>
+          <w:sz w:val="24"/>
+          <w:szCs w:val="24"/>
+        </w:rPr>
+        <w:t>in New Orleans</w:t>
+      </w:r>
+      <w:r>
+        <w:rPr>
+          <w:rFonts w:ascii="Times New Roman" w:hAnsi="Times New Roman" w:cs="Times New Roman"/>
+          <w:sz w:val="24"/>
+          <w:szCs w:val="24"/>
+        </w:rPr>
+        <w:t xml:space="preserve">? </w:t>
+      </w:r>
+      <w:r>
+        <w:rPr>
+          <w:rFonts w:ascii="Times New Roman" w:hAnsi="Times New Roman" w:cs="Times New Roman"/>
+          <w:sz w:val="24"/>
+          <w:szCs w:val="24"/>
+        </w:rPr>
+        <w:t>W</w:t>
+      </w:r>
+      <w:r>
+        <w:rPr>
+          <w:rFonts w:ascii="Times New Roman" w:hAnsi="Times New Roman" w:cs="Times New Roman"/>
+          <w:sz w:val="24"/>
+          <w:szCs w:val="24"/>
+        </w:rPr>
+        <w:t xml:space="preserve">hat was </w:t>
+      </w:r>
+      <w:r>
+        <w:rPr>
+          <w:rFonts w:ascii="Times New Roman" w:hAnsi="Times New Roman" w:cs="Times New Roman"/>
+          <w:i/>
+          <w:sz w:val="24"/>
+          <w:szCs w:val="24"/>
+        </w:rPr>
+        <w:t>D</w:t>
+      </w:r>
+      <w:r>
+        <w:rPr>
+          <w:rFonts w:ascii="Times New Roman" w:hAnsi="Times New Roman" w:cs="Times New Roman"/>
+          <w:i/>
+          <w:sz w:val="24"/>
+          <w:szCs w:val="24"/>
+        </w:rPr>
+        <w:t>ia de los Muertos</w:t>
+      </w:r>
+      <w:r>
+        <w:rPr>
+          <w:rFonts w:ascii="Times New Roman" w:hAnsi="Times New Roman" w:cs="Times New Roman"/>
+          <w:sz w:val="24"/>
+          <w:szCs w:val="24"/>
+        </w:rPr>
+        <w:t xml:space="preserve"> like? </w:t>
+      </w:r>
+      <w:r>
+        <w:rPr>
+          <w:rFonts w:ascii="Times New Roman" w:hAnsi="Times New Roman" w:cs="Times New Roman"/>
+          <w:sz w:val="24"/>
+          <w:szCs w:val="24"/>
+        </w:rPr>
+        <w:t>Okay, that was Mexico but still,</w:t>
+      </w:r>
+      <w:r>
+        <w:rPr>
+          <w:rFonts w:ascii="Times New Roman" w:hAnsi="Times New Roman" w:cs="Times New Roman"/>
+          <w:sz w:val="24"/>
+          <w:szCs w:val="24"/>
+        </w:rPr>
+        <w:t xml:space="preserve"> </w:t>
+      </w:r>
+      <w:r>
+        <w:rPr>
+          <w:rFonts w:ascii="Times New Roman" w:hAnsi="Times New Roman" w:cs="Times New Roman"/>
+          <w:sz w:val="24"/>
+          <w:szCs w:val="24"/>
+        </w:rPr>
+        <w:t>I could only imagine the dead pretend</w:t>
+      </w:r>
+      <w:r>
+        <w:rPr>
+          <w:rFonts w:ascii="Times New Roman" w:hAnsi="Times New Roman" w:cs="Times New Roman"/>
+          <w:sz w:val="24"/>
+          <w:szCs w:val="24"/>
+        </w:rPr>
+        <w:t>ing to be alive and mortal again. I could picture them walking through the streets alongside the living, their decomposed faces mistaken for make-up</w:t>
       </w:r>
       <w:r>
         <w:rPr>
@@ -636,47 +982,127 @@
           <w:sz w:val="24"/>
           <w:szCs w:val="24"/>
         </w:rPr>
-        <w:t xml:space="preserve"> The people were nice</w:t>
-      </w:r>
-      <w:r>
-        <w:rPr>
-          <w:rFonts w:ascii="Times New Roman" w:hAnsi="Times New Roman" w:cs="Times New Roman"/>
-          <w:sz w:val="24"/>
-          <w:szCs w:val="24"/>
-        </w:rPr>
-        <w:t>,</w:t>
-      </w:r>
-      <w:r>
-        <w:rPr>
-          <w:rFonts w:ascii="Times New Roman" w:hAnsi="Times New Roman" w:cs="Times New Roman"/>
-          <w:sz w:val="24"/>
-          <w:szCs w:val="24"/>
-        </w:rPr>
-        <w:t xml:space="preserve"> I guess</w:t>
-      </w:r>
-      <w:r>
-        <w:rPr>
-          <w:rFonts w:ascii="Times New Roman" w:hAnsi="Times New Roman" w:cs="Times New Roman"/>
-          <w:sz w:val="24"/>
-          <w:szCs w:val="24"/>
-        </w:rPr>
-        <w:t>,</w:t>
-      </w:r>
-      <w:r>
-        <w:rPr>
-          <w:rFonts w:ascii="Times New Roman" w:hAnsi="Times New Roman" w:cs="Times New Roman"/>
-          <w:sz w:val="24"/>
-          <w:szCs w:val="24"/>
-        </w:rPr>
-        <w:t xml:space="preserve"> if</w:t>
-      </w:r>
-      <w:r>
-        <w:rPr>
-          <w:rFonts w:ascii="Times New Roman" w:hAnsi="Times New Roman" w:cs="Times New Roman"/>
-          <w:sz w:val="24"/>
-          <w:szCs w:val="24"/>
-        </w:rPr>
-        <w:t xml:space="preserve"> a bit dull. They were just simple, friendly people who would bend over backwards to help out when needed. Nothing to really be worried about.</w:t>
+        <w:t xml:space="preserve"> </w:t>
+      </w:r>
+      <w:r>
+        <w:rPr>
+          <w:rFonts w:ascii="Times New Roman" w:hAnsi="Times New Roman" w:cs="Times New Roman"/>
+          <w:sz w:val="24"/>
+          <w:szCs w:val="24"/>
+        </w:rPr>
+        <w:t>N</w:t>
+      </w:r>
+      <w:r>
+        <w:rPr>
+          <w:rFonts w:ascii="Times New Roman" w:hAnsi="Times New Roman" w:cs="Times New Roman"/>
+          <w:sz w:val="24"/>
+          <w:szCs w:val="24"/>
+        </w:rPr>
+        <w:t>ot that any mortal would notice</w:t>
+      </w:r>
+      <w:r>
+        <w:rPr>
+          <w:rFonts w:ascii="Times New Roman" w:hAnsi="Times New Roman" w:cs="Times New Roman"/>
+          <w:sz w:val="24"/>
+          <w:szCs w:val="24"/>
+        </w:rPr>
+        <w:t xml:space="preserve"> any of this</w:t>
+      </w:r>
+      <w:r>
+        <w:rPr>
+          <w:rFonts w:ascii="Times New Roman" w:hAnsi="Times New Roman" w:cs="Times New Roman"/>
+          <w:sz w:val="24"/>
+          <w:szCs w:val="24"/>
+        </w:rPr>
+        <w:t xml:space="preserve"> bu</w:t>
+      </w:r>
+      <w:r>
+        <w:rPr>
+          <w:rFonts w:ascii="Times New Roman" w:hAnsi="Times New Roman" w:cs="Times New Roman"/>
+          <w:sz w:val="24"/>
+          <w:szCs w:val="24"/>
+        </w:rPr>
+        <w:t>t</w:t>
+      </w:r>
+      <w:r>
+        <w:rPr>
+          <w:rFonts w:ascii="Times New Roman" w:hAnsi="Times New Roman" w:cs="Times New Roman"/>
+          <w:sz w:val="24"/>
+          <w:szCs w:val="24"/>
+        </w:rPr>
+        <w:t xml:space="preserve"> I was a born</w:t>
+      </w:r>
+      <w:r>
+        <w:rPr>
+          <w:rFonts w:ascii="Times New Roman" w:hAnsi="Times New Roman" w:cs="Times New Roman"/>
+          <w:sz w:val="24"/>
+          <w:szCs w:val="24"/>
+        </w:rPr>
+        <w:t xml:space="preserve"> witch</w:t>
+      </w:r>
+      <w:r>
+        <w:rPr>
+          <w:rFonts w:ascii="Times New Roman" w:hAnsi="Times New Roman" w:cs="Times New Roman"/>
+          <w:sz w:val="24"/>
+          <w:szCs w:val="24"/>
+        </w:rPr>
+        <w:t xml:space="preserve"> (</w:t>
+      </w:r>
+      <w:r>
+        <w:rPr>
+          <w:rFonts w:ascii="Times New Roman" w:hAnsi="Times New Roman" w:cs="Times New Roman"/>
+          <w:sz w:val="24"/>
+          <w:szCs w:val="24"/>
+        </w:rPr>
+        <w:t>half-</w:t>
+      </w:r>
+      <w:r>
+        <w:rPr>
+          <w:rFonts w:ascii="Times New Roman" w:hAnsi="Times New Roman" w:cs="Times New Roman"/>
+          <w:sz w:val="24"/>
+          <w:szCs w:val="24"/>
+        </w:rPr>
+        <w:t>witch technically)</w:t>
+      </w:r>
+      <w:r>
+        <w:rPr>
+          <w:rFonts w:ascii="Times New Roman" w:hAnsi="Times New Roman" w:cs="Times New Roman"/>
+          <w:sz w:val="24"/>
+          <w:szCs w:val="24"/>
+        </w:rPr>
+        <w:t>, it was in my blood to notice</w:t>
+      </w:r>
+      <w:r>
+        <w:rPr>
+          <w:rFonts w:ascii="Times New Roman" w:hAnsi="Times New Roman" w:cs="Times New Roman"/>
+          <w:sz w:val="24"/>
+          <w:szCs w:val="24"/>
+        </w:rPr>
+        <w:t xml:space="preserve"> the supernatural world</w:t>
+      </w:r>
+      <w:r>
+        <w:rPr>
+          <w:rFonts w:ascii="Times New Roman" w:hAnsi="Times New Roman" w:cs="Times New Roman"/>
+          <w:sz w:val="24"/>
+          <w:szCs w:val="24"/>
+        </w:rPr>
+        <w:t xml:space="preserve"> because, well, I was from that world</w:t>
+      </w:r>
+      <w:r>
+        <w:rPr>
+          <w:rFonts w:ascii="Times New Roman" w:hAnsi="Times New Roman" w:cs="Times New Roman"/>
+          <w:sz w:val="24"/>
+          <w:szCs w:val="24"/>
+        </w:rPr>
+        <w:t>.</w:t>
+      </w:r>
+      <w:r>
+        <w:rPr>
+          <w:rFonts w:ascii="Times New Roman" w:hAnsi="Times New Roman" w:cs="Times New Roman"/>
+          <w:sz w:val="24"/>
+          <w:szCs w:val="24"/>
+        </w:rPr>
+        <w:t xml:space="preserve"> </w:t>
       </w:r>
     </w:p>
     <w:p>
@@ -688,6 +1114,575 @@
           <w:szCs w:val="24"/>
         </w:rPr>
       </w:pPr>
+    </w:p>
+    <w:p>
+      <w:pPr>
+        <w:ind w:firstLine="720"/>
+        <w:rPr>
+          <w:rFonts w:ascii="Times New Roman" w:hAnsi="Times New Roman" w:cs="Times New Roman"/>
+          <w:sz w:val="24"/>
+          <w:szCs w:val="24"/>
+        </w:rPr>
+      </w:pPr>
+      <w:r>
+        <w:rPr>
+          <w:rFonts w:ascii="Times New Roman" w:hAnsi="Times New Roman" w:cs="Times New Roman"/>
+          <w:sz w:val="24"/>
+          <w:szCs w:val="24"/>
+        </w:rPr>
+        <w:lastRenderedPageBreak/>
+        <w:t>Though even for us, there is strangeness</w:t>
+      </w:r>
+      <w:r>
+        <w:rPr>
+          <w:rFonts w:ascii="Times New Roman" w:hAnsi="Times New Roman" w:cs="Times New Roman"/>
+          <w:sz w:val="24"/>
+          <w:szCs w:val="24"/>
+        </w:rPr>
+        <w:t>. Especially for me who grew up in</w:t>
+      </w:r>
+      <w:r>
+        <w:rPr>
+          <w:rFonts w:ascii="Times New Roman" w:hAnsi="Times New Roman" w:cs="Times New Roman"/>
+          <w:sz w:val="24"/>
+          <w:szCs w:val="24"/>
+        </w:rPr>
+        <w:t xml:space="preserve"> Toronto:</w:t>
+      </w:r>
+      <w:r>
+        <w:rPr>
+          <w:rFonts w:ascii="Times New Roman" w:hAnsi="Times New Roman" w:cs="Times New Roman"/>
+          <w:sz w:val="24"/>
+          <w:szCs w:val="24"/>
+        </w:rPr>
+        <w:t xml:space="preserve"> </w:t>
+      </w:r>
+      <w:r>
+        <w:rPr>
+          <w:rFonts w:ascii="Times New Roman" w:hAnsi="Times New Roman" w:cs="Times New Roman"/>
+          <w:sz w:val="24"/>
+          <w:szCs w:val="24"/>
+        </w:rPr>
+        <w:t xml:space="preserve">the boring, </w:t>
+      </w:r>
+      <w:r>
+        <w:rPr>
+          <w:rFonts w:ascii="Times New Roman" w:hAnsi="Times New Roman" w:cs="Times New Roman"/>
+          <w:sz w:val="24"/>
+          <w:szCs w:val="24"/>
+        </w:rPr>
+        <w:t>epicenter</w:t>
+      </w:r>
+      <w:r>
+        <w:rPr>
+          <w:rFonts w:ascii="Times New Roman" w:hAnsi="Times New Roman" w:cs="Times New Roman"/>
+          <w:sz w:val="24"/>
+          <w:szCs w:val="24"/>
+        </w:rPr>
+        <w:t xml:space="preserve"> of the damn Conclave</w:t>
+      </w:r>
+      <w:r>
+        <w:rPr>
+          <w:rFonts w:ascii="Times New Roman" w:hAnsi="Times New Roman" w:cs="Times New Roman"/>
+          <w:sz w:val="24"/>
+          <w:szCs w:val="24"/>
+        </w:rPr>
+        <w:t xml:space="preserve">. </w:t>
+      </w:r>
+      <w:r>
+        <w:rPr>
+          <w:rFonts w:ascii="Times New Roman" w:hAnsi="Times New Roman" w:cs="Times New Roman"/>
+          <w:sz w:val="24"/>
+          <w:szCs w:val="24"/>
+        </w:rPr>
+        <w:t>I wanted to</w:t>
+      </w:r>
+      <w:r>
+        <w:rPr>
+          <w:rFonts w:ascii="Times New Roman" w:hAnsi="Times New Roman" w:cs="Times New Roman"/>
+          <w:sz w:val="24"/>
+          <w:szCs w:val="24"/>
+        </w:rPr>
+        <w:t xml:space="preserve"> leave there</w:t>
+      </w:r>
+      <w:bookmarkStart w:id="0" w:name="_GoBack"/>
+      <w:bookmarkEnd w:id="0"/>
+      <w:r>
+        <w:rPr>
+          <w:rFonts w:ascii="Times New Roman" w:hAnsi="Times New Roman" w:cs="Times New Roman"/>
+          <w:sz w:val="24"/>
+          <w:szCs w:val="24"/>
+        </w:rPr>
+        <w:t xml:space="preserve"> </w:t>
+      </w:r>
+      <w:r>
+        <w:rPr>
+          <w:rFonts w:ascii="Times New Roman" w:hAnsi="Times New Roman" w:cs="Times New Roman"/>
+          <w:sz w:val="24"/>
+          <w:szCs w:val="24"/>
+        </w:rPr>
+        <w:t>to find out</w:t>
+      </w:r>
+      <w:r>
+        <w:rPr>
+          <w:rFonts w:ascii="Times New Roman" w:hAnsi="Times New Roman" w:cs="Times New Roman"/>
+          <w:sz w:val="24"/>
+          <w:szCs w:val="24"/>
+        </w:rPr>
+        <w:t xml:space="preserve"> for myself</w:t>
+      </w:r>
+      <w:r>
+        <w:rPr>
+          <w:rFonts w:ascii="Times New Roman" w:hAnsi="Times New Roman" w:cs="Times New Roman"/>
+          <w:sz w:val="24"/>
+          <w:szCs w:val="24"/>
+        </w:rPr>
+        <w:t xml:space="preserve"> whether</w:t>
+      </w:r>
+      <w:r>
+        <w:rPr>
+          <w:rFonts w:ascii="Times New Roman" w:hAnsi="Times New Roman" w:cs="Times New Roman"/>
+          <w:sz w:val="24"/>
+          <w:szCs w:val="24"/>
+        </w:rPr>
+        <w:t xml:space="preserve"> my </w:t>
+      </w:r>
+      <w:r>
+        <w:rPr>
+          <w:rFonts w:ascii="Times New Roman" w:hAnsi="Times New Roman" w:cs="Times New Roman"/>
+          <w:sz w:val="24"/>
+          <w:szCs w:val="24"/>
+        </w:rPr>
+        <w:t>parents</w:t>
+      </w:r>
+      <w:r>
+        <w:rPr>
+          <w:rFonts w:ascii="Times New Roman" w:hAnsi="Times New Roman" w:cs="Times New Roman"/>
+          <w:sz w:val="24"/>
+          <w:szCs w:val="24"/>
+        </w:rPr>
+        <w:t xml:space="preserve"> were</w:t>
+      </w:r>
+      <w:r>
+        <w:rPr>
+          <w:rFonts w:ascii="Times New Roman" w:hAnsi="Times New Roman" w:cs="Times New Roman"/>
+          <w:sz w:val="24"/>
+          <w:szCs w:val="24"/>
+        </w:rPr>
+        <w:t xml:space="preserve"> trying to sour me on the world outside</w:t>
+      </w:r>
+      <w:r>
+        <w:rPr>
+          <w:rFonts w:ascii="Times New Roman" w:hAnsi="Times New Roman" w:cs="Times New Roman"/>
+          <w:sz w:val="24"/>
+          <w:szCs w:val="24"/>
+        </w:rPr>
+        <w:t xml:space="preserve"> with</w:t>
+      </w:r>
+      <w:r>
+        <w:rPr>
+          <w:rFonts w:ascii="Times New Roman" w:hAnsi="Times New Roman" w:cs="Times New Roman"/>
+          <w:sz w:val="24"/>
+          <w:szCs w:val="24"/>
+        </w:rPr>
+        <w:t xml:space="preserve"> so</w:t>
+      </w:r>
+      <w:r>
+        <w:rPr>
+          <w:rFonts w:ascii="Times New Roman" w:hAnsi="Times New Roman" w:cs="Times New Roman"/>
+          <w:sz w:val="24"/>
+          <w:szCs w:val="24"/>
+        </w:rPr>
+        <w:t>m</w:t>
+      </w:r>
+      <w:r>
+        <w:rPr>
+          <w:rFonts w:ascii="Times New Roman" w:hAnsi="Times New Roman" w:cs="Times New Roman"/>
+          <w:sz w:val="24"/>
+          <w:szCs w:val="24"/>
+        </w:rPr>
+        <w:t>e</w:t>
+      </w:r>
+      <w:r>
+        <w:rPr>
+          <w:rFonts w:ascii="Times New Roman" w:hAnsi="Times New Roman" w:cs="Times New Roman"/>
+          <w:sz w:val="24"/>
+          <w:szCs w:val="24"/>
+        </w:rPr>
+        <w:t xml:space="preserve"> old wives’ tales.</w:t>
+      </w:r>
+      <w:r>
+        <w:rPr>
+          <w:rFonts w:ascii="Times New Roman" w:hAnsi="Times New Roman" w:cs="Times New Roman"/>
+          <w:sz w:val="24"/>
+          <w:szCs w:val="24"/>
+        </w:rPr>
+        <w:t xml:space="preserve"> </w:t>
+      </w:r>
+      <w:r>
+        <w:rPr>
+          <w:rFonts w:ascii="Times New Roman" w:hAnsi="Times New Roman" w:cs="Times New Roman"/>
+          <w:sz w:val="24"/>
+          <w:szCs w:val="24"/>
+        </w:rPr>
+        <w:t>I wanted to go to the middle of the Southern Enclave and see the</w:t>
+      </w:r>
+      <w:r>
+        <w:rPr>
+          <w:rFonts w:ascii="Times New Roman" w:hAnsi="Times New Roman" w:cs="Times New Roman"/>
+          <w:sz w:val="24"/>
+          <w:szCs w:val="24"/>
+        </w:rPr>
+        <w:t xml:space="preserve"> black magic</w:t>
+      </w:r>
+      <w:r>
+        <w:rPr>
+          <w:rFonts w:ascii="Times New Roman" w:hAnsi="Times New Roman" w:cs="Times New Roman"/>
+          <w:sz w:val="24"/>
+          <w:szCs w:val="24"/>
+        </w:rPr>
+        <w:t xml:space="preserve"> for myself</w:t>
+      </w:r>
+      <w:r>
+        <w:rPr>
+          <w:rFonts w:ascii="Times New Roman" w:hAnsi="Times New Roman" w:cs="Times New Roman"/>
+          <w:sz w:val="24"/>
+          <w:szCs w:val="24"/>
+        </w:rPr>
+        <w:t>, see the</w:t>
+      </w:r>
+      <w:r>
+        <w:rPr>
+          <w:rFonts w:ascii="Times New Roman" w:hAnsi="Times New Roman" w:cs="Times New Roman"/>
+          <w:sz w:val="24"/>
+          <w:szCs w:val="24"/>
+        </w:rPr>
+        <w:t xml:space="preserve"> heart of darkness that I’d been </w:t>
+      </w:r>
+      <w:r>
+        <w:rPr>
+          <w:rFonts w:ascii="Times New Roman" w:hAnsi="Times New Roman" w:cs="Times New Roman"/>
+          <w:sz w:val="24"/>
+          <w:szCs w:val="24"/>
+        </w:rPr>
+        <w:t>promised</w:t>
+      </w:r>
+      <w:r>
+        <w:rPr>
+          <w:rFonts w:ascii="Times New Roman" w:hAnsi="Times New Roman" w:cs="Times New Roman"/>
+          <w:sz w:val="24"/>
+          <w:szCs w:val="24"/>
+        </w:rPr>
+        <w:t>. I wanted to see it beating r</w:t>
+      </w:r>
+      <w:r>
+        <w:rPr>
+          <w:rFonts w:ascii="Times New Roman" w:hAnsi="Times New Roman" w:cs="Times New Roman"/>
+          <w:sz w:val="24"/>
+          <w:szCs w:val="24"/>
+        </w:rPr>
+        <w:t>ight in front of me and feel it</w:t>
+      </w:r>
+      <w:r>
+        <w:rPr>
+          <w:rFonts w:ascii="Times New Roman" w:hAnsi="Times New Roman" w:cs="Times New Roman"/>
+          <w:sz w:val="24"/>
+          <w:szCs w:val="24"/>
+        </w:rPr>
+        <w:t xml:space="preserve"> </w:t>
+      </w:r>
+      <w:r>
+        <w:rPr>
+          <w:rFonts w:ascii="Times New Roman" w:hAnsi="Times New Roman" w:cs="Times New Roman"/>
+          <w:sz w:val="24"/>
+          <w:szCs w:val="24"/>
+        </w:rPr>
+        <w:t>pulse through</w:t>
+      </w:r>
+      <w:r>
+        <w:rPr>
+          <w:rFonts w:ascii="Times New Roman" w:hAnsi="Times New Roman" w:cs="Times New Roman"/>
+          <w:sz w:val="24"/>
+          <w:szCs w:val="24"/>
+        </w:rPr>
+        <w:t xml:space="preserve"> the very</w:t>
+      </w:r>
+      <w:r>
+        <w:rPr>
+          <w:rFonts w:ascii="Times New Roman" w:hAnsi="Times New Roman" w:cs="Times New Roman"/>
+          <w:sz w:val="24"/>
+          <w:szCs w:val="24"/>
+        </w:rPr>
+        <w:t xml:space="preserve"> air</w:t>
+      </w:r>
+      <w:r>
+        <w:rPr>
+          <w:rFonts w:ascii="Times New Roman" w:hAnsi="Times New Roman" w:cs="Times New Roman"/>
+          <w:sz w:val="24"/>
+          <w:szCs w:val="24"/>
+        </w:rPr>
+        <w:t xml:space="preserve"> I breathed.</w:t>
+      </w:r>
+      <w:r>
+        <w:rPr>
+          <w:rFonts w:ascii="Times New Roman" w:hAnsi="Times New Roman" w:cs="Times New Roman"/>
+          <w:sz w:val="24"/>
+          <w:szCs w:val="24"/>
+        </w:rPr>
+        <w:t xml:space="preserve"> Mom and Dad had spent enough time sheltering me in the Northern Conclave</w:t>
+      </w:r>
+      <w:r>
+        <w:rPr>
+          <w:rFonts w:ascii="Times New Roman" w:hAnsi="Times New Roman" w:cs="Times New Roman"/>
+          <w:sz w:val="24"/>
+          <w:szCs w:val="24"/>
+        </w:rPr>
+        <w:t>, now it was time get out.</w:t>
+      </w:r>
+    </w:p>
+    <w:p>
+      <w:pPr>
+        <w:ind w:firstLine="720"/>
+        <w:rPr>
+          <w:rFonts w:ascii="Times New Roman" w:hAnsi="Times New Roman" w:cs="Times New Roman"/>
+          <w:sz w:val="24"/>
+          <w:szCs w:val="24"/>
+        </w:rPr>
+      </w:pPr>
+      <w:r>
+        <w:rPr>
+          <w:rFonts w:ascii="Times New Roman" w:hAnsi="Times New Roman" w:cs="Times New Roman"/>
+          <w:sz w:val="24"/>
+          <w:szCs w:val="24"/>
+        </w:rPr>
+        <w:t>So I</w:t>
+      </w:r>
+      <w:r>
+        <w:rPr>
+          <w:rFonts w:ascii="Times New Roman" w:hAnsi="Times New Roman" w:cs="Times New Roman"/>
+          <w:sz w:val="24"/>
+          <w:szCs w:val="24"/>
+        </w:rPr>
+        <w:t xml:space="preserve"> packed my bags</w:t>
+      </w:r>
+      <w:r>
+        <w:rPr>
+          <w:rFonts w:ascii="Times New Roman" w:hAnsi="Times New Roman" w:cs="Times New Roman"/>
+          <w:sz w:val="24"/>
+          <w:szCs w:val="24"/>
+        </w:rPr>
+        <w:t xml:space="preserve"> came out here.</w:t>
+      </w:r>
+      <w:r>
+        <w:rPr>
+          <w:rFonts w:ascii="Times New Roman" w:hAnsi="Times New Roman" w:cs="Times New Roman"/>
+          <w:sz w:val="24"/>
+          <w:szCs w:val="24"/>
+        </w:rPr>
+        <w:t xml:space="preserve"> </w:t>
+      </w:r>
+      <w:r>
+        <w:rPr>
+          <w:rFonts w:ascii="Times New Roman" w:hAnsi="Times New Roman" w:cs="Times New Roman"/>
+          <w:sz w:val="24"/>
+          <w:szCs w:val="24"/>
+        </w:rPr>
+        <w:t xml:space="preserve">It was </w:t>
+      </w:r>
+      <w:r>
+        <w:rPr>
+          <w:rFonts w:ascii="Times New Roman" w:hAnsi="Times New Roman" w:cs="Times New Roman"/>
+          <w:sz w:val="24"/>
+          <w:szCs w:val="24"/>
+        </w:rPr>
+        <w:t>….</w:t>
+      </w:r>
+      <w:r>
+        <w:rPr>
+          <w:rFonts w:ascii="Times New Roman" w:hAnsi="Times New Roman" w:cs="Times New Roman"/>
+          <w:sz w:val="24"/>
+          <w:szCs w:val="24"/>
+        </w:rPr>
+        <w:t>… nice</w:t>
+      </w:r>
+      <w:r>
+        <w:rPr>
+          <w:rFonts w:ascii="Times New Roman" w:hAnsi="Times New Roman" w:cs="Times New Roman"/>
+          <w:sz w:val="24"/>
+          <w:szCs w:val="24"/>
+        </w:rPr>
+        <w:t>, I guess</w:t>
+      </w:r>
+      <w:r>
+        <w:rPr>
+          <w:rFonts w:ascii="Times New Roman" w:hAnsi="Times New Roman" w:cs="Times New Roman"/>
+          <w:sz w:val="24"/>
+          <w:szCs w:val="24"/>
+        </w:rPr>
+        <w:t xml:space="preserve">. </w:t>
+      </w:r>
+      <w:r>
+        <w:rPr>
+          <w:rFonts w:ascii="Times New Roman" w:hAnsi="Times New Roman" w:cs="Times New Roman"/>
+          <w:sz w:val="24"/>
+          <w:szCs w:val="24"/>
+        </w:rPr>
+        <w:t>The people were</w:t>
+      </w:r>
+      <w:r>
+        <w:rPr>
+          <w:rFonts w:ascii="Times New Roman" w:hAnsi="Times New Roman" w:cs="Times New Roman"/>
+          <w:sz w:val="24"/>
+          <w:szCs w:val="24"/>
+        </w:rPr>
+        <w:t xml:space="preserve"> friendly</w:t>
+      </w:r>
+      <w:r>
+        <w:rPr>
+          <w:rFonts w:ascii="Times New Roman" w:hAnsi="Times New Roman" w:cs="Times New Roman"/>
+          <w:sz w:val="24"/>
+          <w:szCs w:val="24"/>
+        </w:rPr>
+        <w:t>,</w:t>
+      </w:r>
+      <w:r>
+        <w:rPr>
+          <w:rFonts w:ascii="Times New Roman" w:hAnsi="Times New Roman" w:cs="Times New Roman"/>
+          <w:sz w:val="24"/>
+          <w:szCs w:val="24"/>
+        </w:rPr>
+        <w:t xml:space="preserve"> if</w:t>
+      </w:r>
+      <w:r>
+        <w:rPr>
+          <w:rFonts w:ascii="Times New Roman" w:hAnsi="Times New Roman" w:cs="Times New Roman"/>
+          <w:sz w:val="24"/>
+          <w:szCs w:val="24"/>
+        </w:rPr>
+        <w:t xml:space="preserve"> a bit dull. </w:t>
+      </w:r>
+      <w:r>
+        <w:rPr>
+          <w:rFonts w:ascii="Times New Roman" w:hAnsi="Times New Roman" w:cs="Times New Roman"/>
+          <w:sz w:val="24"/>
+          <w:szCs w:val="24"/>
+        </w:rPr>
+        <w:t xml:space="preserve">No zombies </w:t>
+      </w:r>
+      <w:r>
+        <w:rPr>
+          <w:rFonts w:ascii="Times New Roman" w:hAnsi="Times New Roman" w:cs="Times New Roman"/>
+          <w:sz w:val="24"/>
+          <w:szCs w:val="24"/>
+        </w:rPr>
+        <w:t>helping</w:t>
+      </w:r>
+      <w:r>
+        <w:rPr>
+          <w:rFonts w:ascii="Times New Roman" w:hAnsi="Times New Roman" w:cs="Times New Roman"/>
+          <w:sz w:val="24"/>
+          <w:szCs w:val="24"/>
+        </w:rPr>
+        <w:t xml:space="preserve"> them</w:t>
+      </w:r>
+      <w:r>
+        <w:rPr>
+          <w:rFonts w:ascii="Times New Roman" w:hAnsi="Times New Roman" w:cs="Times New Roman"/>
+          <w:sz w:val="24"/>
+          <w:szCs w:val="24"/>
+        </w:rPr>
+        <w:t xml:space="preserve"> chop lumber</w:t>
+      </w:r>
+      <w:r>
+        <w:rPr>
+          <w:rFonts w:ascii="Times New Roman" w:hAnsi="Times New Roman" w:cs="Times New Roman"/>
+          <w:sz w:val="24"/>
+          <w:szCs w:val="24"/>
+        </w:rPr>
+        <w:t xml:space="preserve"> or anything</w:t>
+      </w:r>
+      <w:r>
+        <w:rPr>
+          <w:rFonts w:ascii="Times New Roman" w:hAnsi="Times New Roman" w:cs="Times New Roman"/>
+          <w:sz w:val="24"/>
+          <w:szCs w:val="24"/>
+        </w:rPr>
+        <w:t xml:space="preserve">. </w:t>
+      </w:r>
+      <w:r>
+        <w:rPr>
+          <w:rFonts w:ascii="Times New Roman" w:hAnsi="Times New Roman" w:cs="Times New Roman"/>
+          <w:sz w:val="24"/>
+          <w:szCs w:val="24"/>
+        </w:rPr>
+        <w:t>They were just simple,</w:t>
+      </w:r>
+      <w:r>
+        <w:rPr>
+          <w:rFonts w:ascii="Times New Roman" w:hAnsi="Times New Roman" w:cs="Times New Roman"/>
+          <w:sz w:val="24"/>
+          <w:szCs w:val="24"/>
+        </w:rPr>
+        <w:t xml:space="preserve"> ordinary</w:t>
+      </w:r>
+      <w:r>
+        <w:rPr>
+          <w:rFonts w:ascii="Times New Roman" w:hAnsi="Times New Roman" w:cs="Times New Roman"/>
+          <w:sz w:val="24"/>
+          <w:szCs w:val="24"/>
+        </w:rPr>
+        <w:t xml:space="preserve"> people who would bend over backwards to help out when needed. </w:t>
+      </w:r>
+      <w:r>
+        <w:rPr>
+          <w:rFonts w:ascii="Times New Roman" w:hAnsi="Times New Roman" w:cs="Times New Roman"/>
+          <w:sz w:val="24"/>
+          <w:szCs w:val="24"/>
+        </w:rPr>
+        <w:t>I was a little disappointed. There w</w:t>
+      </w:r>
+      <w:r>
+        <w:rPr>
+          <w:rFonts w:ascii="Times New Roman" w:hAnsi="Times New Roman" w:cs="Times New Roman"/>
+          <w:sz w:val="24"/>
+          <w:szCs w:val="24"/>
+        </w:rPr>
+        <w:t>ere no temples to foreign gods on every corner</w:t>
+      </w:r>
+      <w:r>
+        <w:rPr>
+          <w:rFonts w:ascii="Times New Roman" w:hAnsi="Times New Roman" w:cs="Times New Roman"/>
+          <w:sz w:val="24"/>
+          <w:szCs w:val="24"/>
+        </w:rPr>
+        <w:t xml:space="preserve"> and n</w:t>
+      </w:r>
+      <w:r>
+        <w:rPr>
+          <w:rFonts w:ascii="Times New Roman" w:hAnsi="Times New Roman" w:cs="Times New Roman"/>
+          <w:sz w:val="24"/>
+          <w:szCs w:val="24"/>
+        </w:rPr>
+        <w:t>ot</w:t>
+      </w:r>
+      <w:r>
+        <w:rPr>
+          <w:rFonts w:ascii="Times New Roman" w:hAnsi="Times New Roman" w:cs="Times New Roman"/>
+          <w:sz w:val="24"/>
+          <w:szCs w:val="24"/>
+        </w:rPr>
+        <w:t>hing to really be worried about.</w:t>
+      </w:r>
+    </w:p>
+    <w:p>
+      <w:pPr>
+        <w:ind w:firstLine="720"/>
+        <w:rPr>
+          <w:rFonts w:ascii="Times New Roman" w:hAnsi="Times New Roman" w:cs="Times New Roman"/>
+          <w:sz w:val="24"/>
+          <w:szCs w:val="24"/>
+        </w:rPr>
+      </w:pPr>
       <w:r>
         <w:rPr>
           <w:rFonts w:ascii="Times New Roman" w:hAnsi="Times New Roman" w:cs="Times New Roman"/>
@@ -758,9 +1753,88 @@
           <w:sz w:val="24"/>
           <w:szCs w:val="24"/>
         </w:rPr>
-        <w:t xml:space="preserve">When </w:t>
-      </w:r>
-      <w:proofErr w:type="gramStart"/>
+        <w:t>When he completed that</w:t>
+      </w:r>
+      <w:r>
+        <w:rPr>
+          <w:rFonts w:ascii="Times New Roman" w:hAnsi="Times New Roman" w:cs="Times New Roman"/>
+          <w:sz w:val="24"/>
+          <w:szCs w:val="24"/>
+        </w:rPr>
+        <w:t>, m</w:t>
+      </w:r>
+      <w:r>
+        <w:rPr>
+          <w:rFonts w:ascii="Times New Roman" w:hAnsi="Times New Roman" w:cs="Times New Roman"/>
+          <w:sz w:val="24"/>
+          <w:szCs w:val="24"/>
+        </w:rPr>
+        <w:t>y assailant stopped what he was doing</w:t>
+      </w:r>
+      <w:r>
+        <w:rPr>
+          <w:rFonts w:ascii="Times New Roman" w:hAnsi="Times New Roman" w:cs="Times New Roman"/>
+          <w:sz w:val="24"/>
+          <w:szCs w:val="24"/>
+        </w:rPr>
+        <w:t xml:space="preserve"> and took</w:t>
+      </w:r>
+      <w:r>
+        <w:rPr>
+          <w:rFonts w:ascii="Times New Roman" w:hAnsi="Times New Roman" w:cs="Times New Roman"/>
+          <w:sz w:val="24"/>
+          <w:szCs w:val="24"/>
+        </w:rPr>
+        <w:t xml:space="preserve"> to rest.</w:t>
+      </w:r>
+      <w:r>
+        <w:rPr>
+          <w:rFonts w:ascii="Times New Roman" w:hAnsi="Times New Roman" w:cs="Times New Roman"/>
+          <w:sz w:val="24"/>
+          <w:szCs w:val="24"/>
+        </w:rPr>
+        <w:t xml:space="preserve"> Dark ritual or no, t</w:t>
+      </w:r>
+      <w:r>
+        <w:rPr>
+          <w:rFonts w:ascii="Times New Roman" w:hAnsi="Times New Roman" w:cs="Times New Roman"/>
+          <w:sz w:val="24"/>
+          <w:szCs w:val="24"/>
+        </w:rPr>
+        <w:t xml:space="preserve">his was still Georgia and trouncing around in black formal robes, complete with a golden mask to hide his identity, </w:t>
+      </w:r>
+      <w:r>
+        <w:rPr>
+          <w:rFonts w:ascii="Times New Roman" w:hAnsi="Times New Roman" w:cs="Times New Roman"/>
+          <w:sz w:val="24"/>
+          <w:szCs w:val="24"/>
+        </w:rPr>
+        <w:t xml:space="preserve">in the middle of summer </w:t>
+      </w:r>
+      <w:r>
+        <w:rPr>
+          <w:rFonts w:ascii="Times New Roman" w:hAnsi="Times New Roman" w:cs="Times New Roman"/>
+          <w:sz w:val="24"/>
+          <w:szCs w:val="24"/>
+        </w:rPr>
+        <w:t xml:space="preserve">was not the </w:t>
+      </w:r>
+      <w:r>
+        <w:rPr>
+          <w:rFonts w:ascii="Times New Roman" w:hAnsi="Times New Roman" w:cs="Times New Roman"/>
+          <w:sz w:val="24"/>
+          <w:szCs w:val="24"/>
+        </w:rPr>
+        <w:t>smartest thing</w:t>
+      </w:r>
+      <w:r>
+        <w:rPr>
+          <w:rFonts w:ascii="Times New Roman" w:hAnsi="Times New Roman" w:cs="Times New Roman"/>
+          <w:sz w:val="24"/>
+          <w:szCs w:val="24"/>
+        </w:rPr>
+        <w:t xml:space="preserve"> that </w:t>
+      </w:r>
       <w:r>
         <w:rPr>
           <w:rFonts w:ascii="Times New Roman" w:hAnsi="Times New Roman" w:cs="Times New Roman"/>
@@ -769,103 +1843,6 @@
         </w:rPr>
         <w:t>he</w:t>
       </w:r>
-      <w:proofErr w:type="gramEnd"/>
-      <w:r>
-        <w:rPr>
-          <w:rFonts w:ascii="Times New Roman" w:hAnsi="Times New Roman" w:cs="Times New Roman"/>
-          <w:sz w:val="24"/>
-          <w:szCs w:val="24"/>
-        </w:rPr>
-        <w:t xml:space="preserve"> completed that</w:t>
-      </w:r>
-      <w:r>
-        <w:rPr>
-          <w:rFonts w:ascii="Times New Roman" w:hAnsi="Times New Roman" w:cs="Times New Roman"/>
-          <w:sz w:val="24"/>
-          <w:szCs w:val="24"/>
-        </w:rPr>
-        <w:t>, m</w:t>
-      </w:r>
-      <w:r>
-        <w:rPr>
-          <w:rFonts w:ascii="Times New Roman" w:hAnsi="Times New Roman" w:cs="Times New Roman"/>
-          <w:sz w:val="24"/>
-          <w:szCs w:val="24"/>
-        </w:rPr>
-        <w:t>y assailant stopped what he was doing</w:t>
-      </w:r>
-      <w:r>
-        <w:rPr>
-          <w:rFonts w:ascii="Times New Roman" w:hAnsi="Times New Roman" w:cs="Times New Roman"/>
-          <w:sz w:val="24"/>
-          <w:szCs w:val="24"/>
-        </w:rPr>
-        <w:t xml:space="preserve"> and took</w:t>
-      </w:r>
-      <w:r>
-        <w:rPr>
-          <w:rFonts w:ascii="Times New Roman" w:hAnsi="Times New Roman" w:cs="Times New Roman"/>
-          <w:sz w:val="24"/>
-          <w:szCs w:val="24"/>
-        </w:rPr>
-        <w:t xml:space="preserve"> to rest.</w:t>
-      </w:r>
-      <w:r>
-        <w:rPr>
-          <w:rFonts w:ascii="Times New Roman" w:hAnsi="Times New Roman" w:cs="Times New Roman"/>
-          <w:sz w:val="24"/>
-          <w:szCs w:val="24"/>
-        </w:rPr>
-        <w:t xml:space="preserve"> Dark ritual or no, t</w:t>
-      </w:r>
-      <w:r>
-        <w:rPr>
-          <w:rFonts w:ascii="Times New Roman" w:hAnsi="Times New Roman" w:cs="Times New Roman"/>
-          <w:sz w:val="24"/>
-          <w:szCs w:val="24"/>
-        </w:rPr>
-        <w:t xml:space="preserve">his was still Georgia and trouncing around in black formal robes, complete with a golden mask to hide his identity, </w:t>
-      </w:r>
-      <w:r>
-        <w:rPr>
-          <w:rFonts w:ascii="Times New Roman" w:hAnsi="Times New Roman" w:cs="Times New Roman"/>
-          <w:sz w:val="24"/>
-          <w:szCs w:val="24"/>
-        </w:rPr>
-        <w:t xml:space="preserve">in the middle of summer </w:t>
-      </w:r>
-      <w:r>
-        <w:rPr>
-          <w:rFonts w:ascii="Times New Roman" w:hAnsi="Times New Roman" w:cs="Times New Roman"/>
-          <w:sz w:val="24"/>
-          <w:szCs w:val="24"/>
-        </w:rPr>
-        <w:t xml:space="preserve">was not the </w:t>
-      </w:r>
-      <w:r>
-        <w:rPr>
-          <w:rFonts w:ascii="Times New Roman" w:hAnsi="Times New Roman" w:cs="Times New Roman"/>
-          <w:sz w:val="24"/>
-          <w:szCs w:val="24"/>
-        </w:rPr>
-        <w:t>smartest thing</w:t>
-      </w:r>
-      <w:r>
-        <w:rPr>
-          <w:rFonts w:ascii="Times New Roman" w:hAnsi="Times New Roman" w:cs="Times New Roman"/>
-          <w:sz w:val="24"/>
-          <w:szCs w:val="24"/>
-        </w:rPr>
-        <w:t xml:space="preserve"> that </w:t>
-      </w:r>
-      <w:r>
-        <w:rPr>
-          <w:rFonts w:ascii="Times New Roman" w:hAnsi="Times New Roman" w:cs="Times New Roman"/>
-          <w:sz w:val="24"/>
-          <w:szCs w:val="24"/>
-        </w:rPr>
-        <w:t>he</w:t>
-      </w:r>
       <w:r>
         <w:rPr>
           <w:rFonts w:ascii="Times New Roman" w:hAnsi="Times New Roman" w:cs="Times New Roman"/>
@@ -898,6 +1875,16 @@
         </w:rPr>
         <w:t xml:space="preserve">. </w:t>
       </w:r>
+    </w:p>
+    <w:p>
+      <w:pPr>
+        <w:ind w:firstLine="720"/>
+        <w:rPr>
+          <w:rFonts w:ascii="Times New Roman" w:hAnsi="Times New Roman" w:cs="Times New Roman"/>
+          <w:sz w:val="24"/>
+          <w:szCs w:val="24"/>
+        </w:rPr>
+      </w:pPr>
       <w:r>
         <w:rPr>
           <w:rFonts w:ascii="Times New Roman" w:hAnsi="Times New Roman" w:cs="Times New Roman"/>
@@ -922,7 +1909,6 @@
           <w:sz w:val="24"/>
           <w:szCs w:val="24"/>
         </w:rPr>
-        <w:lastRenderedPageBreak/>
         <w:t>“Excuse</w:t>
       </w:r>
       <w:r>
@@ -1385,7 +2371,15 @@
           <w:sz w:val="24"/>
           <w:szCs w:val="24"/>
         </w:rPr>
-        <w:t xml:space="preserve">eeting my cousin Mark for lunch and </w:t>
+        <w:t>eeting my cousin</w:t>
+      </w:r>
+      <w:r>
+        <w:rPr>
+          <w:rFonts w:ascii="Times New Roman" w:hAnsi="Times New Roman" w:cs="Times New Roman"/>
+          <w:sz w:val="24"/>
+          <w:szCs w:val="24"/>
+        </w:rPr>
+        <w:t xml:space="preserve"> for lunch and </w:t>
       </w:r>
       <w:r>
         <w:rPr>
@@ -1535,6 +2529,7 @@
           <w:sz w:val="24"/>
           <w:szCs w:val="24"/>
         </w:rPr>
+        <w:lastRenderedPageBreak/>
         <w:t xml:space="preserve"> </w:t>
       </w:r>
       <w:r>
@@ -1553,7 +2548,16 @@
           <w:sz w:val="24"/>
           <w:szCs w:val="24"/>
         </w:rPr>
-        <w:t>wizard’s</w:t>
+        <w:t>mage</w:t>
+      </w:r>
+      <w:r>
+        <w:rPr>
+          <w:rFonts w:ascii="Times New Roman" w:hAnsi="Times New Roman" w:cs="Times New Roman"/>
+          <w:i/>
+          <w:sz w:val="24"/>
+          <w:szCs w:val="24"/>
+        </w:rPr>
+        <w:t>’s</w:t>
       </w:r>
       <w:r>
         <w:rPr>
@@ -1652,27 +2656,7 @@
           <w:sz w:val="24"/>
           <w:szCs w:val="24"/>
         </w:rPr>
-        <w:t xml:space="preserve">ight? I suspect the Ancient </w:t>
-      </w:r>
-      <w:proofErr w:type="spellStart"/>
-      <w:r>
-        <w:rPr>
-          <w:rFonts w:ascii="Times New Roman" w:hAnsi="Times New Roman" w:cs="Times New Roman"/>
-          <w:i/>
-          <w:sz w:val="24"/>
-          <w:szCs w:val="24"/>
-        </w:rPr>
-        <w:t>Magisters</w:t>
-      </w:r>
-      <w:proofErr w:type="spellEnd"/>
-      <w:r>
-        <w:rPr>
-          <w:rFonts w:ascii="Times New Roman" w:hAnsi="Times New Roman" w:cs="Times New Roman"/>
-          <w:i/>
-          <w:sz w:val="24"/>
-          <w:szCs w:val="24"/>
-        </w:rPr>
-        <w:t xml:space="preserve"> could </w:t>
+        <w:t xml:space="preserve">ight? I suspect the Ancient Magisters could </w:t>
       </w:r>
       <w:r>
         <w:rPr>
@@ -1814,125 +2798,13 @@
     </w:p>
     <w:p>
       <w:pPr>
-        <w:ind w:firstLine="720"/>
+        <w:jc w:val="center"/>
         <w:rPr>
           <w:rFonts w:ascii="Times New Roman" w:hAnsi="Times New Roman" w:cs="Times New Roman"/>
           <w:sz w:val="24"/>
           <w:szCs w:val="24"/>
         </w:rPr>
       </w:pPr>
-      <w:r>
-        <w:rPr>
-          <w:rFonts w:ascii="Times New Roman" w:hAnsi="Times New Roman" w:cs="Times New Roman"/>
-          <w:sz w:val="24"/>
-          <w:szCs w:val="24"/>
-        </w:rPr>
-        <w:t xml:space="preserve">At that he put on his mask, opened his notebook and started chanting again. What was that language? </w:t>
-      </w:r>
-      <w:r>
-        <w:rPr>
-          <w:rFonts w:ascii="Times New Roman" w:hAnsi="Times New Roman" w:cs="Times New Roman"/>
-          <w:sz w:val="24"/>
-          <w:szCs w:val="24"/>
-        </w:rPr>
-        <w:t>Too sophisticated for Goblin, though they usually don’</w:t>
-      </w:r>
-      <w:r>
-        <w:rPr>
-          <w:rFonts w:ascii="Times New Roman" w:hAnsi="Times New Roman" w:cs="Times New Roman"/>
-          <w:sz w:val="24"/>
-          <w:szCs w:val="24"/>
-        </w:rPr>
-        <w:t>t venture further north than</w:t>
-      </w:r>
-      <w:r>
-        <w:rPr>
-          <w:rFonts w:ascii="Times New Roman" w:hAnsi="Times New Roman" w:cs="Times New Roman"/>
-          <w:sz w:val="24"/>
-          <w:szCs w:val="24"/>
-        </w:rPr>
-        <w:t xml:space="preserve"> Mexico</w:t>
-      </w:r>
-      <w:r>
-        <w:rPr>
-          <w:rFonts w:ascii="Times New Roman" w:hAnsi="Times New Roman" w:cs="Times New Roman"/>
-          <w:sz w:val="24"/>
-          <w:szCs w:val="24"/>
-        </w:rPr>
-        <w:t xml:space="preserve">. </w:t>
-      </w:r>
-      <w:r>
-        <w:rPr>
-          <w:rFonts w:ascii="Times New Roman" w:hAnsi="Times New Roman" w:cs="Times New Roman"/>
-          <w:sz w:val="24"/>
-          <w:szCs w:val="24"/>
-        </w:rPr>
-        <w:t xml:space="preserve">Was it Elvish? No, it was something else, something </w:t>
-      </w:r>
-      <w:r>
-        <w:rPr>
-          <w:rFonts w:ascii="Times New Roman" w:hAnsi="Times New Roman" w:cs="Times New Roman"/>
-          <w:sz w:val="24"/>
-          <w:szCs w:val="24"/>
-        </w:rPr>
-        <w:t>older</w:t>
-      </w:r>
-      <w:r>
-        <w:rPr>
-          <w:rFonts w:ascii="Times New Roman" w:hAnsi="Times New Roman" w:cs="Times New Roman"/>
-          <w:sz w:val="24"/>
-          <w:szCs w:val="24"/>
-        </w:rPr>
-        <w:t xml:space="preserve">. It sounded almost heavenly. </w:t>
-      </w:r>
-      <w:r>
-        <w:rPr>
-          <w:rFonts w:ascii="Times New Roman" w:hAnsi="Times New Roman" w:cs="Times New Roman"/>
-          <w:sz w:val="24"/>
-          <w:szCs w:val="24"/>
-        </w:rPr>
-        <w:t xml:space="preserve">He produced a </w:t>
-      </w:r>
-      <w:r>
-        <w:rPr>
-          <w:rFonts w:ascii="Times New Roman" w:hAnsi="Times New Roman" w:cs="Times New Roman"/>
-          <w:sz w:val="24"/>
-          <w:szCs w:val="24"/>
-        </w:rPr>
-        <w:t>magic staff</w:t>
-      </w:r>
-      <w:r>
-        <w:rPr>
-          <w:rFonts w:ascii="Times New Roman" w:hAnsi="Times New Roman" w:cs="Times New Roman"/>
-          <w:sz w:val="24"/>
-          <w:szCs w:val="24"/>
-        </w:rPr>
-        <w:t xml:space="preserve"> and marked four </w:t>
-      </w:r>
-      <w:r>
-        <w:rPr>
-          <w:rFonts w:ascii="Times New Roman" w:hAnsi="Times New Roman" w:cs="Times New Roman"/>
-          <w:sz w:val="24"/>
-          <w:szCs w:val="24"/>
-        </w:rPr>
-        <w:t>point</w:t>
-      </w:r>
-      <w:r>
-        <w:rPr>
-          <w:rFonts w:ascii="Times New Roman" w:hAnsi="Times New Roman" w:cs="Times New Roman"/>
-          <w:sz w:val="24"/>
-          <w:szCs w:val="24"/>
-        </w:rPr>
-        <w:t xml:space="preserve"> around me.</w:t>
-      </w:r>
-      <w:r>
-        <w:rPr>
-          <w:rFonts w:ascii="Times New Roman" w:hAnsi="Times New Roman" w:cs="Times New Roman"/>
-          <w:sz w:val="24"/>
-          <w:szCs w:val="24"/>
-        </w:rPr>
-        <w:t xml:space="preserve"> </w:t>
-      </w:r>
     </w:p>
     <w:p>
       <w:pPr>
@@ -1949,31 +2821,127 @@
           <w:sz w:val="24"/>
           <w:szCs w:val="24"/>
         </w:rPr>
-        <w:t>“Sugar, do you mind telling what you think you’re doing?”</w:t>
-      </w:r>
-      <w:r>
-        <w:rPr>
-          <w:rFonts w:ascii="Times New Roman" w:hAnsi="Times New Roman" w:cs="Times New Roman"/>
-          <w:sz w:val="24"/>
-          <w:szCs w:val="24"/>
-        </w:rPr>
-        <w:t xml:space="preserve"> I was trying to</w:t>
-      </w:r>
-      <w:r>
-        <w:rPr>
-          <w:rFonts w:ascii="Times New Roman" w:hAnsi="Times New Roman" w:cs="Times New Roman"/>
-          <w:sz w:val="24"/>
-          <w:szCs w:val="24"/>
-        </w:rPr>
-        <w:t xml:space="preserve"> be</w:t>
-      </w:r>
-      <w:r>
-        <w:rPr>
-          <w:rFonts w:ascii="Times New Roman" w:hAnsi="Times New Roman" w:cs="Times New Roman"/>
-          <w:sz w:val="24"/>
-          <w:szCs w:val="24"/>
-        </w:rPr>
-        <w:t xml:space="preserve"> nice again.</w:t>
+        <w:t xml:space="preserve">At that he put on his mask, opened his notebook and started chanting again. What was that language? </w:t>
+      </w:r>
+      <w:r>
+        <w:rPr>
+          <w:rFonts w:ascii="Times New Roman" w:hAnsi="Times New Roman" w:cs="Times New Roman"/>
+          <w:sz w:val="24"/>
+          <w:szCs w:val="24"/>
+        </w:rPr>
+        <w:t>Too sophisticated for Goblin, though they usually don’</w:t>
+      </w:r>
+      <w:r>
+        <w:rPr>
+          <w:rFonts w:ascii="Times New Roman" w:hAnsi="Times New Roman" w:cs="Times New Roman"/>
+          <w:sz w:val="24"/>
+          <w:szCs w:val="24"/>
+        </w:rPr>
+        <w:t>t venture further north than</w:t>
+      </w:r>
+      <w:r>
+        <w:rPr>
+          <w:rFonts w:ascii="Times New Roman" w:hAnsi="Times New Roman" w:cs="Times New Roman"/>
+          <w:sz w:val="24"/>
+          <w:szCs w:val="24"/>
+        </w:rPr>
+        <w:t xml:space="preserve"> Peru (</w:t>
+      </w:r>
+      <w:r>
+        <w:rPr>
+          <w:rFonts w:ascii="Times New Roman" w:hAnsi="Times New Roman" w:cs="Times New Roman"/>
+          <w:sz w:val="24"/>
+          <w:szCs w:val="24"/>
+        </w:rPr>
+        <w:t>or so the textbooks say</w:t>
+      </w:r>
+      <w:r>
+        <w:rPr>
+          <w:rFonts w:ascii="Times New Roman" w:hAnsi="Times New Roman" w:cs="Times New Roman"/>
+          <w:sz w:val="24"/>
+          <w:szCs w:val="24"/>
+        </w:rPr>
+        <w:t>)</w:t>
+      </w:r>
+      <w:r>
+        <w:rPr>
+          <w:rFonts w:ascii="Times New Roman" w:hAnsi="Times New Roman" w:cs="Times New Roman"/>
+          <w:sz w:val="24"/>
+          <w:szCs w:val="24"/>
+        </w:rPr>
+        <w:t xml:space="preserve">. </w:t>
+      </w:r>
+      <w:r>
+        <w:rPr>
+          <w:rFonts w:ascii="Times New Roman" w:hAnsi="Times New Roman" w:cs="Times New Roman"/>
+          <w:sz w:val="24"/>
+          <w:szCs w:val="24"/>
+        </w:rPr>
+        <w:t xml:space="preserve">Was it Elvish? No, it was something else, something </w:t>
+      </w:r>
+      <w:r>
+        <w:rPr>
+          <w:rFonts w:ascii="Times New Roman" w:hAnsi="Times New Roman" w:cs="Times New Roman"/>
+          <w:sz w:val="24"/>
+          <w:szCs w:val="24"/>
+        </w:rPr>
+        <w:t>older</w:t>
+      </w:r>
+      <w:r>
+        <w:rPr>
+          <w:rFonts w:ascii="Times New Roman" w:hAnsi="Times New Roman" w:cs="Times New Roman"/>
+          <w:sz w:val="24"/>
+          <w:szCs w:val="24"/>
+        </w:rPr>
+        <w:t xml:space="preserve">. It sounded almost heavenly. </w:t>
+      </w:r>
+      <w:r>
+        <w:rPr>
+          <w:rFonts w:ascii="Times New Roman" w:hAnsi="Times New Roman" w:cs="Times New Roman"/>
+          <w:sz w:val="24"/>
+          <w:szCs w:val="24"/>
+        </w:rPr>
+        <w:t xml:space="preserve">He produced a </w:t>
+      </w:r>
+      <w:r>
+        <w:rPr>
+          <w:rFonts w:ascii="Times New Roman" w:hAnsi="Times New Roman" w:cs="Times New Roman"/>
+          <w:sz w:val="24"/>
+          <w:szCs w:val="24"/>
+        </w:rPr>
+        <w:t>magic staff</w:t>
+      </w:r>
+      <w:r>
+        <w:rPr>
+          <w:rFonts w:ascii="Times New Roman" w:hAnsi="Times New Roman" w:cs="Times New Roman"/>
+          <w:sz w:val="24"/>
+          <w:szCs w:val="24"/>
+        </w:rPr>
+        <w:t xml:space="preserve"> and marked four </w:t>
+      </w:r>
+      <w:r>
+        <w:rPr>
+          <w:rFonts w:ascii="Times New Roman" w:hAnsi="Times New Roman" w:cs="Times New Roman"/>
+          <w:sz w:val="24"/>
+          <w:szCs w:val="24"/>
+        </w:rPr>
+        <w:t>point</w:t>
+      </w:r>
+      <w:r>
+        <w:rPr>
+          <w:rFonts w:ascii="Times New Roman" w:hAnsi="Times New Roman" w:cs="Times New Roman"/>
+          <w:sz w:val="24"/>
+          <w:szCs w:val="24"/>
+        </w:rPr>
+        <w:t>s</w:t>
+      </w:r>
+      <w:r>
+        <w:rPr>
+          <w:rFonts w:ascii="Times New Roman" w:hAnsi="Times New Roman" w:cs="Times New Roman"/>
+          <w:sz w:val="24"/>
+          <w:szCs w:val="24"/>
+        </w:rPr>
+        <w:t xml:space="preserve"> around me.</w:t>
       </w:r>
       <w:r>
         <w:rPr>
@@ -1999,31 +2967,31 @@
           <w:sz w:val="24"/>
           <w:szCs w:val="24"/>
         </w:rPr>
-        <w:t>Still no answer. Okay, let’s see. What’s older than Elvis</w:t>
-      </w:r>
-      <w:r>
-        <w:rPr>
-          <w:rFonts w:ascii="Times New Roman" w:hAnsi="Times New Roman" w:cs="Times New Roman"/>
-          <w:sz w:val="24"/>
-          <w:szCs w:val="24"/>
-        </w:rPr>
-        <w:t>h? Well, the only thing that I</w:t>
-      </w:r>
-      <w:r>
-        <w:rPr>
-          <w:rFonts w:ascii="Times New Roman" w:hAnsi="Times New Roman" w:cs="Times New Roman"/>
-          <w:sz w:val="24"/>
-          <w:szCs w:val="24"/>
-        </w:rPr>
-        <w:t xml:space="preserve"> would think of was, maybe</w:t>
-      </w:r>
-      <w:r>
-        <w:rPr>
-          <w:rFonts w:ascii="Times New Roman" w:hAnsi="Times New Roman" w:cs="Times New Roman"/>
-          <w:sz w:val="24"/>
-          <w:szCs w:val="24"/>
-        </w:rPr>
-        <w:t>,</w:t>
+        <w:t>“Sugar, do you mind telling what you think you’re doing?”</w:t>
+      </w:r>
+      <w:r>
+        <w:rPr>
+          <w:rFonts w:ascii="Times New Roman" w:hAnsi="Times New Roman" w:cs="Times New Roman"/>
+          <w:sz w:val="24"/>
+          <w:szCs w:val="24"/>
+        </w:rPr>
+        <w:t xml:space="preserve"> I was trying to</w:t>
+      </w:r>
+      <w:r>
+        <w:rPr>
+          <w:rFonts w:ascii="Times New Roman" w:hAnsi="Times New Roman" w:cs="Times New Roman"/>
+          <w:sz w:val="24"/>
+          <w:szCs w:val="24"/>
+        </w:rPr>
+        <w:t xml:space="preserve"> be</w:t>
+      </w:r>
+      <w:r>
+        <w:rPr>
+          <w:rFonts w:ascii="Times New Roman" w:hAnsi="Times New Roman" w:cs="Times New Roman"/>
+          <w:sz w:val="24"/>
+          <w:szCs w:val="24"/>
+        </w:rPr>
+        <w:t xml:space="preserve"> nice again.</w:t>
       </w:r>
       <w:r>
         <w:rPr>
@@ -2032,82 +3000,113 @@
           <w:szCs w:val="24"/>
         </w:rPr>
         <w:t xml:space="preserve"> </w:t>
-      </w:r>
-      <w:proofErr w:type="spellStart"/>
-      <w:r>
-        <w:rPr>
-          <w:rFonts w:ascii="Times New Roman" w:hAnsi="Times New Roman" w:cs="Times New Roman"/>
-          <w:sz w:val="24"/>
-          <w:szCs w:val="24"/>
-        </w:rPr>
-        <w:t>Valkyria</w:t>
-      </w:r>
-      <w:r>
-        <w:rPr>
-          <w:rFonts w:ascii="Times New Roman" w:hAnsi="Times New Roman" w:cs="Times New Roman"/>
-          <w:sz w:val="24"/>
-          <w:szCs w:val="24"/>
-        </w:rPr>
-        <w:t>n</w:t>
-      </w:r>
-      <w:proofErr w:type="spellEnd"/>
-      <w:r>
-        <w:rPr>
-          <w:rFonts w:ascii="Times New Roman" w:hAnsi="Times New Roman" w:cs="Times New Roman"/>
-          <w:sz w:val="24"/>
-          <w:szCs w:val="24"/>
-        </w:rPr>
-        <w:t>?</w:t>
-      </w:r>
-      <w:r>
-        <w:rPr>
-          <w:rFonts w:ascii="Times New Roman" w:hAnsi="Times New Roman" w:cs="Times New Roman"/>
-          <w:sz w:val="24"/>
-          <w:szCs w:val="24"/>
-        </w:rPr>
-        <w:t xml:space="preserve"> </w:t>
-      </w:r>
-      <w:r>
-        <w:rPr>
-          <w:rFonts w:ascii="Times New Roman" w:hAnsi="Times New Roman" w:cs="Times New Roman"/>
-          <w:sz w:val="24"/>
-          <w:szCs w:val="24"/>
-        </w:rPr>
-        <w:t xml:space="preserve">It didn’t matter. </w:t>
-      </w:r>
-      <w:r>
-        <w:rPr>
-          <w:rFonts w:ascii="Times New Roman" w:hAnsi="Times New Roman" w:cs="Times New Roman"/>
-          <w:sz w:val="24"/>
-          <w:szCs w:val="24"/>
-        </w:rPr>
-        <w:t>I needed to get out before he finished the ritual.</w:t>
-      </w:r>
-      <w:r>
-        <w:rPr>
-          <w:rFonts w:ascii="Times New Roman" w:hAnsi="Times New Roman" w:cs="Times New Roman"/>
-          <w:sz w:val="24"/>
-          <w:szCs w:val="24"/>
-        </w:rPr>
-        <w:t xml:space="preserve"> </w:t>
-      </w:r>
-      <w:r>
-        <w:rPr>
-          <w:rFonts w:ascii="Times New Roman" w:hAnsi="Times New Roman" w:cs="Times New Roman"/>
-          <w:sz w:val="24"/>
-          <w:szCs w:val="24"/>
-        </w:rPr>
-        <w:t>I didn’t have my staff so couldn’t perform any spells which meant that I needed to figure something out and fast.</w:t>
       </w:r>
     </w:p>
     <w:p>
       <w:pPr>
+        <w:ind w:firstLine="720"/>
         <w:rPr>
           <w:rFonts w:ascii="Times New Roman" w:hAnsi="Times New Roman" w:cs="Times New Roman"/>
           <w:sz w:val="24"/>
           <w:szCs w:val="24"/>
         </w:rPr>
       </w:pPr>
+      <w:r>
+        <w:rPr>
+          <w:rFonts w:ascii="Times New Roman" w:hAnsi="Times New Roman" w:cs="Times New Roman"/>
+          <w:sz w:val="24"/>
+          <w:szCs w:val="24"/>
+        </w:rPr>
+        <w:t>Still no answer. Okay, let’s see. What’s older than Elvis</w:t>
+      </w:r>
+      <w:r>
+        <w:rPr>
+          <w:rFonts w:ascii="Times New Roman" w:hAnsi="Times New Roman" w:cs="Times New Roman"/>
+          <w:sz w:val="24"/>
+          <w:szCs w:val="24"/>
+        </w:rPr>
+        <w:t>h? Well, the only thing that I</w:t>
+      </w:r>
+      <w:r>
+        <w:rPr>
+          <w:rFonts w:ascii="Times New Roman" w:hAnsi="Times New Roman" w:cs="Times New Roman"/>
+          <w:sz w:val="24"/>
+          <w:szCs w:val="24"/>
+        </w:rPr>
+        <w:t xml:space="preserve"> would think of was, maybe</w:t>
+      </w:r>
+      <w:r>
+        <w:rPr>
+          <w:rFonts w:ascii="Times New Roman" w:hAnsi="Times New Roman" w:cs="Times New Roman"/>
+          <w:sz w:val="24"/>
+          <w:szCs w:val="24"/>
+        </w:rPr>
+        <w:t>,</w:t>
+      </w:r>
+      <w:r>
+        <w:rPr>
+          <w:rFonts w:ascii="Times New Roman" w:hAnsi="Times New Roman" w:cs="Times New Roman"/>
+          <w:sz w:val="24"/>
+          <w:szCs w:val="24"/>
+        </w:rPr>
+        <w:t xml:space="preserve"> Valkyria</w:t>
+      </w:r>
+      <w:r>
+        <w:rPr>
+          <w:rFonts w:ascii="Times New Roman" w:hAnsi="Times New Roman" w:cs="Times New Roman"/>
+          <w:sz w:val="24"/>
+          <w:szCs w:val="24"/>
+        </w:rPr>
+        <w:t>n</w:t>
+      </w:r>
+      <w:r>
+        <w:rPr>
+          <w:rFonts w:ascii="Times New Roman" w:hAnsi="Times New Roman" w:cs="Times New Roman"/>
+          <w:sz w:val="24"/>
+          <w:szCs w:val="24"/>
+        </w:rPr>
+        <w:t>?</w:t>
+      </w:r>
+      <w:r>
+        <w:rPr>
+          <w:rFonts w:ascii="Times New Roman" w:hAnsi="Times New Roman" w:cs="Times New Roman"/>
+          <w:sz w:val="24"/>
+          <w:szCs w:val="24"/>
+        </w:rPr>
+        <w:t xml:space="preserve"> </w:t>
+      </w:r>
+      <w:r>
+        <w:rPr>
+          <w:rFonts w:ascii="Times New Roman" w:hAnsi="Times New Roman" w:cs="Times New Roman"/>
+          <w:sz w:val="24"/>
+          <w:szCs w:val="24"/>
+        </w:rPr>
+        <w:t xml:space="preserve">It didn’t matter. </w:t>
+      </w:r>
+      <w:r>
+        <w:rPr>
+          <w:rFonts w:ascii="Times New Roman" w:hAnsi="Times New Roman" w:cs="Times New Roman"/>
+          <w:sz w:val="24"/>
+          <w:szCs w:val="24"/>
+        </w:rPr>
+        <w:t>I needed to get out before he finished the ritual.</w:t>
+      </w:r>
+      <w:r>
+        <w:rPr>
+          <w:rFonts w:ascii="Times New Roman" w:hAnsi="Times New Roman" w:cs="Times New Roman"/>
+          <w:sz w:val="24"/>
+          <w:szCs w:val="24"/>
+        </w:rPr>
+        <w:t xml:space="preserve"> </w:t>
+      </w:r>
+      <w:r>
+        <w:rPr>
+          <w:rFonts w:ascii="Times New Roman" w:hAnsi="Times New Roman" w:cs="Times New Roman"/>
+          <w:sz w:val="24"/>
+          <w:szCs w:val="24"/>
+        </w:rPr>
+        <w:t>I didn’t have my staff so couldn’t perform any spells which meant that I needed to figure something out and fast.</w:t>
+      </w:r>
     </w:p>
     <w:p>
       <w:pPr>
@@ -2197,73 +3196,71 @@
           <w:sz w:val="24"/>
           <w:szCs w:val="24"/>
         </w:rPr>
+        <w:t xml:space="preserve"> Valkyria</w:t>
+      </w:r>
+      <w:r>
+        <w:rPr>
+          <w:rFonts w:ascii="Times New Roman" w:hAnsi="Times New Roman" w:cs="Times New Roman"/>
+          <w:i/>
+          <w:sz w:val="24"/>
+          <w:szCs w:val="24"/>
+        </w:rPr>
+        <w:t>, or Valkurer</w:t>
+      </w:r>
+      <w:r>
+        <w:rPr>
+          <w:rFonts w:ascii="Times New Roman" w:hAnsi="Times New Roman" w:cs="Times New Roman"/>
+          <w:i/>
+          <w:sz w:val="24"/>
+          <w:szCs w:val="24"/>
+        </w:rPr>
+        <w:t>,</w:t>
+      </w:r>
+      <w:r>
+        <w:rPr>
+          <w:rFonts w:ascii="Times New Roman" w:hAnsi="Times New Roman" w:cs="Times New Roman"/>
+          <w:i/>
+          <w:sz w:val="24"/>
+          <w:szCs w:val="24"/>
+        </w:rPr>
+        <w:t xml:space="preserve"> were agents of God</w:t>
+      </w:r>
+      <w:r>
+        <w:rPr>
+          <w:rFonts w:ascii="Times New Roman" w:hAnsi="Times New Roman" w:cs="Times New Roman"/>
+          <w:i/>
+          <w:sz w:val="24"/>
+          <w:szCs w:val="24"/>
+        </w:rPr>
+        <w:t xml:space="preserve"> himself, </w:t>
+      </w:r>
+      <w:r>
+        <w:rPr>
+          <w:rFonts w:ascii="Times New Roman" w:hAnsi="Times New Roman" w:cs="Times New Roman"/>
+          <w:i/>
+          <w:sz w:val="24"/>
+          <w:szCs w:val="24"/>
+        </w:rPr>
+        <w:t>pre</w:t>
+      </w:r>
+      <w:r>
+        <w:rPr>
+          <w:rFonts w:ascii="Times New Roman" w:hAnsi="Times New Roman" w:cs="Times New Roman"/>
+          <w:i/>
+          <w:sz w:val="24"/>
+          <w:szCs w:val="24"/>
+        </w:rPr>
+        <w:t>siding</w:t>
+      </w:r>
+      <w:r>
+        <w:rPr>
+          <w:rFonts w:ascii="Times New Roman" w:hAnsi="Times New Roman" w:cs="Times New Roman"/>
+          <w:i/>
+          <w:sz w:val="24"/>
+          <w:szCs w:val="24"/>
+        </w:rPr>
         <w:t xml:space="preserve"> </w:t>
       </w:r>
-      <w:proofErr w:type="spellStart"/>
-      <w:r>
-        <w:rPr>
-          <w:rFonts w:ascii="Times New Roman" w:hAnsi="Times New Roman" w:cs="Times New Roman"/>
-          <w:i/>
-          <w:sz w:val="24"/>
-          <w:szCs w:val="24"/>
-        </w:rPr>
-        <w:t>Valkyria</w:t>
-      </w:r>
-      <w:proofErr w:type="spellEnd"/>
-      <w:r>
-        <w:rPr>
-          <w:rFonts w:ascii="Times New Roman" w:hAnsi="Times New Roman" w:cs="Times New Roman"/>
-          <w:i/>
-          <w:sz w:val="24"/>
-          <w:szCs w:val="24"/>
-        </w:rPr>
-        <w:t>, or Valkyries,</w:t>
-      </w:r>
-      <w:r>
-        <w:rPr>
-          <w:rFonts w:ascii="Times New Roman" w:hAnsi="Times New Roman" w:cs="Times New Roman"/>
-          <w:i/>
-          <w:sz w:val="24"/>
-          <w:szCs w:val="24"/>
-        </w:rPr>
-        <w:t xml:space="preserve"> were agents of God</w:t>
-      </w:r>
-      <w:r>
-        <w:rPr>
-          <w:rFonts w:ascii="Times New Roman" w:hAnsi="Times New Roman" w:cs="Times New Roman"/>
-          <w:i/>
-          <w:sz w:val="24"/>
-          <w:szCs w:val="24"/>
-        </w:rPr>
-        <w:t xml:space="preserve"> himself, </w:t>
-      </w:r>
-      <w:r>
-        <w:rPr>
-          <w:rFonts w:ascii="Times New Roman" w:hAnsi="Times New Roman" w:cs="Times New Roman"/>
-          <w:i/>
-          <w:sz w:val="24"/>
-          <w:szCs w:val="24"/>
-        </w:rPr>
-        <w:t>pre</w:t>
-      </w:r>
-      <w:r>
-        <w:rPr>
-          <w:rFonts w:ascii="Times New Roman" w:hAnsi="Times New Roman" w:cs="Times New Roman"/>
-          <w:i/>
-          <w:sz w:val="24"/>
-          <w:szCs w:val="24"/>
-        </w:rPr>
-        <w:t>siding</w:t>
-      </w:r>
-      <w:r>
-        <w:rPr>
-          <w:rFonts w:ascii="Times New Roman" w:hAnsi="Times New Roman" w:cs="Times New Roman"/>
-          <w:i/>
-          <w:sz w:val="24"/>
-          <w:szCs w:val="24"/>
-        </w:rPr>
-        <w:t xml:space="preserve"> </w:t>
-      </w:r>
       <w:r>
         <w:rPr>
           <w:rFonts w:ascii="Times New Roman" w:hAnsi="Times New Roman" w:cs="Times New Roman"/>
@@ -2298,25 +3295,16 @@
           <w:sz w:val="24"/>
           <w:szCs w:val="24"/>
         </w:rPr>
-        <w:t xml:space="preserve"> that they were gods in and of themselves. These days, they are </w:t>
-      </w:r>
-      <w:r>
-        <w:rPr>
-          <w:rFonts w:ascii="Times New Roman" w:hAnsi="Times New Roman" w:cs="Times New Roman"/>
-          <w:i/>
-          <w:sz w:val="24"/>
-          <w:szCs w:val="24"/>
-        </w:rPr>
-        <w:t>scarce enough to be a myth unto themselves</w:t>
-      </w:r>
-      <w:r>
-        <w:rPr>
-          <w:rFonts w:ascii="Times New Roman" w:hAnsi="Times New Roman" w:cs="Times New Roman"/>
-          <w:i/>
-          <w:sz w:val="24"/>
-          <w:szCs w:val="24"/>
-        </w:rPr>
-        <w:t>. P</w:t>
+        <w:t xml:space="preserve"> that they were gods in and of themselves. </w:t>
+      </w:r>
+      <w:r>
+        <w:rPr>
+          <w:rFonts w:ascii="Times New Roman" w:hAnsi="Times New Roman" w:cs="Times New Roman"/>
+          <w:i/>
+          <w:sz w:val="24"/>
+          <w:szCs w:val="24"/>
+        </w:rPr>
+        <w:t>To this day, p</w:t>
       </w:r>
       <w:r>
         <w:rPr>
@@ -2556,6 +3544,7 @@
           <w:sz w:val="24"/>
           <w:szCs w:val="24"/>
         </w:rPr>
+        <w:lastRenderedPageBreak/>
         <w:t>Oddly enough I didn’t feel a thing.</w:t>
       </w:r>
       <w:r>
@@ -2572,7 +3561,23 @@
           <w:sz w:val="24"/>
           <w:szCs w:val="24"/>
         </w:rPr>
-        <w:t>even with the beams of pure light converging on my body I still didn’t feel anything. I laid there for thirty seconds before the pillars of illumination turned a deep shade of red</w:t>
+        <w:t>even with the beams of pure light converging on my body</w:t>
+      </w:r>
+      <w:r>
+        <w:rPr>
+          <w:rFonts w:ascii="Times New Roman" w:hAnsi="Times New Roman" w:cs="Times New Roman"/>
+          <w:sz w:val="24"/>
+          <w:szCs w:val="24"/>
+        </w:rPr>
+        <w:t>,</w:t>
+      </w:r>
+      <w:r>
+        <w:rPr>
+          <w:rFonts w:ascii="Times New Roman" w:hAnsi="Times New Roman" w:cs="Times New Roman"/>
+          <w:sz w:val="24"/>
+          <w:szCs w:val="24"/>
+        </w:rPr>
+        <w:t xml:space="preserve"> I still didn’t feel anything. I laid there for thirty seconds before the pillars of illumination turned a deep shade of red</w:t>
       </w:r>
       <w:r>
         <w:rPr>
@@ -2596,7 +3601,31 @@
           <w:sz w:val="24"/>
           <w:szCs w:val="24"/>
         </w:rPr>
-        <w:t xml:space="preserve">after a few seconds and vanishing </w:t>
+        <w:t xml:space="preserve">after a few seconds, </w:t>
+      </w:r>
+      <w:r>
+        <w:rPr>
+          <w:rFonts w:ascii="Times New Roman" w:hAnsi="Times New Roman" w:cs="Times New Roman"/>
+          <w:sz w:val="24"/>
+          <w:szCs w:val="24"/>
+        </w:rPr>
+        <w:t>vanishing</w:t>
+      </w:r>
+      <w:r>
+        <w:rPr>
+          <w:rFonts w:ascii="Times New Roman" w:hAnsi="Times New Roman" w:cs="Times New Roman"/>
+          <w:sz w:val="24"/>
+          <w:szCs w:val="24"/>
+        </w:rPr>
+        <w:t xml:space="preserve"> just</w:t>
+      </w:r>
+      <w:r>
+        <w:rPr>
+          <w:rFonts w:ascii="Times New Roman" w:hAnsi="Times New Roman" w:cs="Times New Roman"/>
+          <w:sz w:val="24"/>
+          <w:szCs w:val="24"/>
+        </w:rPr>
+        <w:t xml:space="preserve"> </w:t>
       </w:r>
       <w:r>
         <w:rPr>
@@ -2770,7 +3799,6 @@
         </w:rPr>
         <w:t>I heard him muttering something that sounded like ‘</w:t>
       </w:r>
-      <w:proofErr w:type="spellStart"/>
       <w:r>
         <w:rPr>
           <w:rFonts w:ascii="Times New Roman" w:hAnsi="Times New Roman" w:cs="Times New Roman"/>
@@ -2779,7 +3807,6 @@
         </w:rPr>
         <w:t>Felgrand</w:t>
       </w:r>
-      <w:proofErr w:type="spellEnd"/>
       <w:r>
         <w:rPr>
           <w:rFonts w:ascii="Times New Roman" w:hAnsi="Times New Roman" w:cs="Times New Roman"/>
@@ -2870,7 +3897,15 @@
           <w:sz w:val="24"/>
           <w:szCs w:val="24"/>
         </w:rPr>
-        <w:t>Well shit happens.</w:t>
+        <w:t>S</w:t>
+      </w:r>
+      <w:r>
+        <w:rPr>
+          <w:rFonts w:ascii="Times New Roman" w:hAnsi="Times New Roman" w:cs="Times New Roman"/>
+          <w:sz w:val="24"/>
+          <w:szCs w:val="24"/>
+        </w:rPr>
+        <w:t>hit happens.</w:t>
       </w:r>
       <w:r>
         <w:rPr>
@@ -2886,15 +3921,31 @@
           <w:sz w:val="24"/>
           <w:szCs w:val="24"/>
         </w:rPr>
-        <w:t xml:space="preserve"> I replied</w:t>
-      </w:r>
-      <w:r>
-        <w:rPr>
-          <w:rFonts w:ascii="Times New Roman" w:hAnsi="Times New Roman" w:cs="Times New Roman"/>
-          <w:sz w:val="24"/>
-          <w:szCs w:val="24"/>
-        </w:rPr>
-        <w:t xml:space="preserve"> “Would you mind untying me no</w:t>
+        <w:t xml:space="preserve"> I said relaxing</w:t>
+      </w:r>
+      <w:r>
+        <w:rPr>
+          <w:rFonts w:ascii="Times New Roman" w:hAnsi="Times New Roman" w:cs="Times New Roman"/>
+          <w:sz w:val="24"/>
+          <w:szCs w:val="24"/>
+        </w:rPr>
+        <w:t>, this idiot wasn’t summoning anything if I was to his tribute.</w:t>
+      </w:r>
+      <w:r>
+        <w:rPr>
+          <w:rFonts w:ascii="Times New Roman" w:hAnsi="Times New Roman" w:cs="Times New Roman"/>
+          <w:sz w:val="24"/>
+          <w:szCs w:val="24"/>
+        </w:rPr>
+        <w:t xml:space="preserve"> </w:t>
+      </w:r>
+      <w:r>
+        <w:rPr>
+          <w:rFonts w:ascii="Times New Roman" w:hAnsi="Times New Roman" w:cs="Times New Roman"/>
+          <w:sz w:val="24"/>
+          <w:szCs w:val="24"/>
+        </w:rPr>
+        <w:t>“Would you mind untying me no</w:t>
       </w:r>
       <w:r>
         <w:rPr>
@@ -2910,7 +3961,23 @@
           <w:sz w:val="24"/>
           <w:szCs w:val="24"/>
         </w:rPr>
-        <w:t xml:space="preserve"> I’m</w:t>
+        <w:t xml:space="preserve"> </w:t>
+      </w:r>
+      <w:r>
+        <w:rPr>
+          <w:rFonts w:ascii="Times New Roman" w:hAnsi="Times New Roman" w:cs="Times New Roman"/>
+          <w:sz w:val="24"/>
+          <w:szCs w:val="24"/>
+        </w:rPr>
+        <w:t xml:space="preserve">Since </w:t>
+      </w:r>
+      <w:r>
+        <w:rPr>
+          <w:rFonts w:ascii="Times New Roman" w:hAnsi="Times New Roman" w:cs="Times New Roman"/>
+          <w:sz w:val="24"/>
+          <w:szCs w:val="24"/>
+        </w:rPr>
+        <w:t>I’m</w:t>
       </w:r>
       <w:r>
         <w:rPr>
@@ -2926,36 +3993,8 @@
           <w:sz w:val="24"/>
           <w:szCs w:val="24"/>
         </w:rPr>
-        <w:t xml:space="preserve"> </w:t>
-      </w:r>
-      <w:proofErr w:type="spellStart"/>
-      <w:r>
-        <w:rPr>
-          <w:rFonts w:ascii="Times New Roman" w:hAnsi="Times New Roman" w:cs="Times New Roman"/>
-          <w:sz w:val="24"/>
-          <w:szCs w:val="24"/>
-        </w:rPr>
-        <w:t>kinda</w:t>
-      </w:r>
-      <w:proofErr w:type="spellEnd"/>
-      <w:r>
-        <w:rPr>
-          <w:rFonts w:ascii="Times New Roman" w:hAnsi="Times New Roman" w:cs="Times New Roman"/>
-          <w:sz w:val="24"/>
-          <w:szCs w:val="24"/>
-        </w:rPr>
-        <w:t>, not of use anymore.”</w:t>
-      </w:r>
-    </w:p>
-    <w:p>
-      <w:pPr>
-        <w:ind w:firstLine="720"/>
-        <w:rPr>
-          <w:rFonts w:ascii="Times New Roman" w:hAnsi="Times New Roman" w:cs="Times New Roman"/>
-          <w:sz w:val="24"/>
-          <w:szCs w:val="24"/>
-        </w:rPr>
-      </w:pPr>
+        <w:t xml:space="preserve"> kinda, not of use anymore.”</w:t>
+      </w:r>
     </w:p>
     <w:p>
       <w:pPr>
@@ -4399,7 +5438,7 @@
 </file>
 
 <file path=customXml/itemProps1.xml><?xml version="1.0" encoding="utf-8"?>
-<ds:datastoreItem xmlns:ds="http://schemas.openxmlformats.org/officeDocument/2006/customXml" ds:itemID="{28F3CB76-3F02-4E49-95EB-539D8E9718CD}">
+<ds:datastoreItem xmlns:ds="http://schemas.openxmlformats.org/officeDocument/2006/customXml" ds:itemID="{58E7FEC9-452A-4A0A-B9B8-8C91FA80CF49}">
   <ds:schemaRefs>
     <ds:schemaRef ds:uri="http://schemas.openxmlformats.org/officeDocument/2006/bibliography"/>
   </ds:schemaRefs>

</xml_diff>